<commit_message>
Fix lại meeting minutes. Bổ sung thêm.
</commit_message>
<xml_diff>
--- a/Meeting Minutes/2013-09-26 Sixth Meeting (Morning).docx
+++ b/Meeting Minutes/2013-09-26 Sixth Meeting (Morning).docx
@@ -1,6 +1,6 @@
 
 <file path=word/document.xml><?xml version="1.0" encoding="utf-8"?>
-<w:document xmlns:wpc="http://schemas.microsoft.com/office/word/2010/wordprocessingCanvas" xmlns:mc="http://schemas.openxmlformats.org/markup-compatibility/2006" xmlns:o="urn:schemas-microsoft-com:office:office" xmlns:r="http://schemas.openxmlformats.org/officeDocument/2006/relationships" xmlns:m="http://schemas.openxmlformats.org/officeDocument/2006/math" xmlns:v="urn:schemas-microsoft-com:vml" xmlns:wp14="http://schemas.microsoft.com/office/word/2010/wordprocessingDrawing" xmlns:wp="http://schemas.openxmlformats.org/drawingml/2006/wordprocessingDrawing" xmlns:w10="urn:schemas-microsoft-com:office:word" xmlns:w="http://schemas.openxmlformats.org/wordprocessingml/2006/main" xmlns:w14="http://schemas.microsoft.com/office/word/2010/wordml" xmlns:w15="http://schemas.microsoft.com/office/word/2012/wordml" xmlns:wpg="http://schemas.microsoft.com/office/word/2010/wordprocessingGroup" xmlns:wpi="http://schemas.microsoft.com/office/word/2010/wordprocessingInk" xmlns:wne="http://schemas.microsoft.com/office/word/2006/wordml" xmlns:wps="http://schemas.microsoft.com/office/word/2010/wordprocessingShape" mc:Ignorable="w14 w15 wp14">
+<w:document xmlns:wpc="http://schemas.microsoft.com/office/word/2010/wordprocessingCanvas" xmlns:mc="http://schemas.openxmlformats.org/markup-compatibility/2006" xmlns:o="urn:schemas-microsoft-com:office:office" xmlns:r="http://schemas.openxmlformats.org/officeDocument/2006/relationships" xmlns:m="http://schemas.openxmlformats.org/officeDocument/2006/math" xmlns:v="urn:schemas-microsoft-com:vml" xmlns:wp14="http://schemas.microsoft.com/office/word/2010/wordprocessingDrawing" xmlns:wp="http://schemas.openxmlformats.org/drawingml/2006/wordprocessingDrawing" xmlns:w10="urn:schemas-microsoft-com:office:word" xmlns:w="http://schemas.openxmlformats.org/wordprocessingml/2006/main" xmlns:w14="http://schemas.microsoft.com/office/word/2010/wordml" xmlns:wpg="http://schemas.microsoft.com/office/word/2010/wordprocessingGroup" xmlns:wpi="http://schemas.microsoft.com/office/word/2010/wordprocessingInk" xmlns:wne="http://schemas.microsoft.com/office/word/2006/wordml" xmlns:wps="http://schemas.microsoft.com/office/word/2010/wordprocessingShape" mc:Ignorable="w14 wp14">
   <w:body>
     <w:tbl>
       <w:tblPr>
@@ -159,8 +159,6 @@
               </w:rPr>
               <w:t>30</w:t>
             </w:r>
-            <w:bookmarkStart w:id="0" w:name="_GoBack"/>
-            <w:bookmarkEnd w:id="0"/>
             <w:r>
               <w:rPr>
                 <w:rFonts w:ascii="Arial" w:hAnsi="Arial" w:cs="Arial"/>
@@ -798,7 +796,7 @@
       </w:tr>
       <w:tr>
         <w:trPr>
-          <w:trHeight w:hRule="exact" w:val="4132"/>
+          <w:trHeight w:hRule="exact" w:val="3682"/>
           <w:jc w:val="center"/>
         </w:trPr>
         <w:tc>
@@ -858,6 +856,16 @@
               </w:rPr>
               <w:t xml:space="preserve"> - User -&gt; authorize user</w:t>
             </w:r>
+            <w:r>
+              <w:rPr>
+                <w:rFonts w:ascii="Arial" w:hAnsi="Arial" w:cs="Arial"/>
+                <w:b w:val="0"/>
+                <w:color w:val="auto"/>
+              </w:rPr>
+              <w:t>. Dropbox value, change to “Source”</w:t>
+            </w:r>
+            <w:bookmarkStart w:id="0" w:name="_GoBack"/>
+            <w:bookmarkEnd w:id="0"/>
           </w:p>
           <w:p>
             <w:pPr>
@@ -1715,7 +1723,7 @@
       </w:tr>
       <w:tr>
         <w:trPr>
-          <w:trHeight w:hRule="exact" w:val="3493"/>
+          <w:trHeight w:hRule="exact" w:val="1765"/>
           <w:jc w:val="center"/>
         </w:trPr>
         <w:tc>
@@ -1745,7 +1753,6 @@
                 <w:rFonts w:ascii="Arial" w:hAnsi="Arial" w:cs="Arial"/>
                 <w:color w:val="auto"/>
               </w:rPr>
-              <w:lastRenderedPageBreak/>
               <w:t>Web:</w:t>
             </w:r>
             <w:r>
@@ -2118,6 +2125,7 @@
                 <w:rFonts w:ascii="Arial" w:hAnsi="Arial" w:cs="Arial"/>
                 <w:color w:val="auto"/>
               </w:rPr>
+              <w:lastRenderedPageBreak/>
               <w:t>ERD – Logic &amp; Physical Diagram</w:t>
             </w:r>
           </w:p>
@@ -2558,7 +2566,7 @@
       </w:tr>
       <w:tr>
         <w:trPr>
-          <w:trHeight w:hRule="exact" w:val="4033"/>
+          <w:trHeight w:hRule="exact" w:val="2098"/>
           <w:jc w:val="center"/>
         </w:trPr>
         <w:tc>
@@ -2919,7 +2927,6 @@
                 <w:rFonts w:ascii="Arial" w:hAnsi="Arial" w:cs="Arial"/>
                 <w:color w:val="auto"/>
               </w:rPr>
-              <w:lastRenderedPageBreak/>
               <w:t>All project</w:t>
             </w:r>
           </w:p>
@@ -3012,7 +3019,7 @@
       </w:pPr>
     </w:p>
     <w:sectPr>
-      <w:headerReference w:type="default" r:id="rId9"/>
+      <w:headerReference w:type="default" r:id="rId10"/>
       <w:pgSz w:w="12240" w:h="15840"/>
       <w:pgMar w:top="720" w:right="1800" w:bottom="720" w:left="1800" w:header="720" w:footer="720" w:gutter="0"/>
       <w:cols w:space="720"/>
@@ -3023,7 +3030,7 @@
 </file>
 
 <file path=word/endnotes.xml><?xml version="1.0" encoding="utf-8"?>
-<w:endnotes xmlns:wpc="http://schemas.microsoft.com/office/word/2010/wordprocessingCanvas" xmlns:mc="http://schemas.openxmlformats.org/markup-compatibility/2006" xmlns:o="urn:schemas-microsoft-com:office:office" xmlns:r="http://schemas.openxmlformats.org/officeDocument/2006/relationships" xmlns:m="http://schemas.openxmlformats.org/officeDocument/2006/math" xmlns:v="urn:schemas-microsoft-com:vml" xmlns:wp14="http://schemas.microsoft.com/office/word/2010/wordprocessingDrawing" xmlns:wp="http://schemas.openxmlformats.org/drawingml/2006/wordprocessingDrawing" xmlns:w10="urn:schemas-microsoft-com:office:word" xmlns:w="http://schemas.openxmlformats.org/wordprocessingml/2006/main" xmlns:w14="http://schemas.microsoft.com/office/word/2010/wordml" xmlns:w15="http://schemas.microsoft.com/office/word/2012/wordml" xmlns:wpg="http://schemas.microsoft.com/office/word/2010/wordprocessingGroup" xmlns:wpi="http://schemas.microsoft.com/office/word/2010/wordprocessingInk" xmlns:wne="http://schemas.microsoft.com/office/word/2006/wordml" xmlns:wps="http://schemas.microsoft.com/office/word/2010/wordprocessingShape" mc:Ignorable="w14 w15 wp14">
+<w:endnotes xmlns:wpc="http://schemas.microsoft.com/office/word/2010/wordprocessingCanvas" xmlns:mc="http://schemas.openxmlformats.org/markup-compatibility/2006" xmlns:o="urn:schemas-microsoft-com:office:office" xmlns:r="http://schemas.openxmlformats.org/officeDocument/2006/relationships" xmlns:m="http://schemas.openxmlformats.org/officeDocument/2006/math" xmlns:v="urn:schemas-microsoft-com:vml" xmlns:wp14="http://schemas.microsoft.com/office/word/2010/wordprocessingDrawing" xmlns:wp="http://schemas.openxmlformats.org/drawingml/2006/wordprocessingDrawing" xmlns:w10="urn:schemas-microsoft-com:office:word" xmlns:w="http://schemas.openxmlformats.org/wordprocessingml/2006/main" xmlns:w14="http://schemas.microsoft.com/office/word/2010/wordml" xmlns:wpg="http://schemas.microsoft.com/office/word/2010/wordprocessingGroup" xmlns:wpi="http://schemas.microsoft.com/office/word/2010/wordprocessingInk" xmlns:wne="http://schemas.microsoft.com/office/word/2006/wordml" xmlns:wps="http://schemas.microsoft.com/office/word/2010/wordprocessingShape" mc:Ignorable="w14 wp14">
   <w:endnote w:type="separator" w:id="-1">
     <w:p>
       <w:r>
@@ -3042,7 +3049,7 @@
 </file>
 
 <file path=word/footnotes.xml><?xml version="1.0" encoding="utf-8"?>
-<w:footnotes xmlns:wpc="http://schemas.microsoft.com/office/word/2010/wordprocessingCanvas" xmlns:mc="http://schemas.openxmlformats.org/markup-compatibility/2006" xmlns:o="urn:schemas-microsoft-com:office:office" xmlns:r="http://schemas.openxmlformats.org/officeDocument/2006/relationships" xmlns:m="http://schemas.openxmlformats.org/officeDocument/2006/math" xmlns:v="urn:schemas-microsoft-com:vml" xmlns:wp14="http://schemas.microsoft.com/office/word/2010/wordprocessingDrawing" xmlns:wp="http://schemas.openxmlformats.org/drawingml/2006/wordprocessingDrawing" xmlns:w10="urn:schemas-microsoft-com:office:word" xmlns:w="http://schemas.openxmlformats.org/wordprocessingml/2006/main" xmlns:w14="http://schemas.microsoft.com/office/word/2010/wordml" xmlns:w15="http://schemas.microsoft.com/office/word/2012/wordml" xmlns:wpg="http://schemas.microsoft.com/office/word/2010/wordprocessingGroup" xmlns:wpi="http://schemas.microsoft.com/office/word/2010/wordprocessingInk" xmlns:wne="http://schemas.microsoft.com/office/word/2006/wordml" xmlns:wps="http://schemas.microsoft.com/office/word/2010/wordprocessingShape" mc:Ignorable="w14 w15 wp14">
+<w:footnotes xmlns:wpc="http://schemas.microsoft.com/office/word/2010/wordprocessingCanvas" xmlns:mc="http://schemas.openxmlformats.org/markup-compatibility/2006" xmlns:o="urn:schemas-microsoft-com:office:office" xmlns:r="http://schemas.openxmlformats.org/officeDocument/2006/relationships" xmlns:m="http://schemas.openxmlformats.org/officeDocument/2006/math" xmlns:v="urn:schemas-microsoft-com:vml" xmlns:wp14="http://schemas.microsoft.com/office/word/2010/wordprocessingDrawing" xmlns:wp="http://schemas.openxmlformats.org/drawingml/2006/wordprocessingDrawing" xmlns:w10="urn:schemas-microsoft-com:office:word" xmlns:w="http://schemas.openxmlformats.org/wordprocessingml/2006/main" xmlns:w14="http://schemas.microsoft.com/office/word/2010/wordml" xmlns:wpg="http://schemas.microsoft.com/office/word/2010/wordprocessingGroup" xmlns:wpi="http://schemas.microsoft.com/office/word/2010/wordprocessingInk" xmlns:wne="http://schemas.microsoft.com/office/word/2006/wordml" xmlns:wps="http://schemas.microsoft.com/office/word/2010/wordprocessingShape" mc:Ignorable="w14 wp14">
   <w:footnote w:type="separator" w:id="-1">
     <w:p>
       <w:r>
@@ -3061,7 +3068,7 @@
 </file>
 
 <file path=word/header1.xml><?xml version="1.0" encoding="utf-8"?>
-<w:hdr xmlns:wpc="http://schemas.microsoft.com/office/word/2010/wordprocessingCanvas" xmlns:mc="http://schemas.openxmlformats.org/markup-compatibility/2006" xmlns:o="urn:schemas-microsoft-com:office:office" xmlns:r="http://schemas.openxmlformats.org/officeDocument/2006/relationships" xmlns:m="http://schemas.openxmlformats.org/officeDocument/2006/math" xmlns:v="urn:schemas-microsoft-com:vml" xmlns:wp14="http://schemas.microsoft.com/office/word/2010/wordprocessingDrawing" xmlns:wp="http://schemas.openxmlformats.org/drawingml/2006/wordprocessingDrawing" xmlns:w10="urn:schemas-microsoft-com:office:word" xmlns:w="http://schemas.openxmlformats.org/wordprocessingml/2006/main" xmlns:w14="http://schemas.microsoft.com/office/word/2010/wordml" xmlns:w15="http://schemas.microsoft.com/office/word/2012/wordml" xmlns:wpg="http://schemas.microsoft.com/office/word/2010/wordprocessingGroup" xmlns:wpi="http://schemas.microsoft.com/office/word/2010/wordprocessingInk" xmlns:wne="http://schemas.microsoft.com/office/word/2006/wordml" xmlns:wps="http://schemas.microsoft.com/office/word/2010/wordprocessingShape" mc:Ignorable="w14 w15 wp14">
+<w:hdr xmlns:wpc="http://schemas.microsoft.com/office/word/2010/wordprocessingCanvas" xmlns:mc="http://schemas.openxmlformats.org/markup-compatibility/2006" xmlns:o="urn:schemas-microsoft-com:office:office" xmlns:r="http://schemas.openxmlformats.org/officeDocument/2006/relationships" xmlns:m="http://schemas.openxmlformats.org/officeDocument/2006/math" xmlns:v="urn:schemas-microsoft-com:vml" xmlns:wp14="http://schemas.microsoft.com/office/word/2010/wordprocessingDrawing" xmlns:wp="http://schemas.openxmlformats.org/drawingml/2006/wordprocessingDrawing" xmlns:w10="urn:schemas-microsoft-com:office:word" xmlns:w="http://schemas.openxmlformats.org/wordprocessingml/2006/main" xmlns:w14="http://schemas.microsoft.com/office/word/2010/wordml" xmlns:wpg="http://schemas.microsoft.com/office/word/2010/wordprocessingGroup" xmlns:wpi="http://schemas.microsoft.com/office/word/2010/wordprocessingInk" xmlns:wne="http://schemas.microsoft.com/office/word/2006/wordml" xmlns:wps="http://schemas.microsoft.com/office/word/2010/wordprocessingShape" mc:Ignorable="w14 wp14">
   <w:p>
     <w:pPr>
       <w:pStyle w:val="MeetingMinutesHeading"/>
@@ -3077,7 +3084,7 @@
 </file>
 
 <file path=word/numbering.xml><?xml version="1.0" encoding="utf-8"?>
-<w:numbering xmlns:wpc="http://schemas.microsoft.com/office/word/2010/wordprocessingCanvas" xmlns:mc="http://schemas.openxmlformats.org/markup-compatibility/2006" xmlns:o="urn:schemas-microsoft-com:office:office" xmlns:r="http://schemas.openxmlformats.org/officeDocument/2006/relationships" xmlns:m="http://schemas.openxmlformats.org/officeDocument/2006/math" xmlns:v="urn:schemas-microsoft-com:vml" xmlns:wp14="http://schemas.microsoft.com/office/word/2010/wordprocessingDrawing" xmlns:wp="http://schemas.openxmlformats.org/drawingml/2006/wordprocessingDrawing" xmlns:w10="urn:schemas-microsoft-com:office:word" xmlns:w="http://schemas.openxmlformats.org/wordprocessingml/2006/main" xmlns:w14="http://schemas.microsoft.com/office/word/2010/wordml" xmlns:w15="http://schemas.microsoft.com/office/word/2012/wordml" xmlns:wpg="http://schemas.microsoft.com/office/word/2010/wordprocessingGroup" xmlns:wpi="http://schemas.microsoft.com/office/word/2010/wordprocessingInk" xmlns:wne="http://schemas.microsoft.com/office/word/2006/wordml" xmlns:wps="http://schemas.microsoft.com/office/word/2010/wordprocessingShape" mc:Ignorable="w14 w15 wp14">
+<w:numbering xmlns:wpc="http://schemas.microsoft.com/office/word/2010/wordprocessingCanvas" xmlns:mc="http://schemas.openxmlformats.org/markup-compatibility/2006" xmlns:o="urn:schemas-microsoft-com:office:office" xmlns:r="http://schemas.openxmlformats.org/officeDocument/2006/relationships" xmlns:m="http://schemas.openxmlformats.org/officeDocument/2006/math" xmlns:v="urn:schemas-microsoft-com:vml" xmlns:wp14="http://schemas.microsoft.com/office/word/2010/wordprocessingDrawing" xmlns:wp="http://schemas.openxmlformats.org/drawingml/2006/wordprocessingDrawing" xmlns:w10="urn:schemas-microsoft-com:office:word" xmlns:w="http://schemas.openxmlformats.org/wordprocessingml/2006/main" xmlns:w14="http://schemas.microsoft.com/office/word/2010/wordml" xmlns:wpg="http://schemas.microsoft.com/office/word/2010/wordprocessingGroup" xmlns:wpi="http://schemas.microsoft.com/office/word/2010/wordprocessingInk" xmlns:wne="http://schemas.microsoft.com/office/word/2006/wordml" xmlns:wps="http://schemas.microsoft.com/office/word/2010/wordprocessingShape" mc:Ignorable="w14 wp14">
   <w:abstractNum w:abstractNumId="0">
     <w:nsid w:val="FFFFFF7F"/>
     <w:multiLevelType w:val="singleLevel"/>
@@ -3513,7 +3520,7 @@
 </file>
 
 <file path=word/styles.xml><?xml version="1.0" encoding="utf-8"?>
-<w:styles xmlns:mc="http://schemas.openxmlformats.org/markup-compatibility/2006" xmlns:r="http://schemas.openxmlformats.org/officeDocument/2006/relationships" xmlns:w="http://schemas.openxmlformats.org/wordprocessingml/2006/main" xmlns:w14="http://schemas.microsoft.com/office/word/2010/wordml" xmlns:w15="http://schemas.microsoft.com/office/word/2012/wordml" mc:Ignorable="w14 w15">
+<w:styles xmlns:mc="http://schemas.openxmlformats.org/markup-compatibility/2006" xmlns:r="http://schemas.openxmlformats.org/officeDocument/2006/relationships" xmlns:w="http://schemas.openxmlformats.org/wordprocessingml/2006/main" xmlns:w14="http://schemas.microsoft.com/office/word/2010/wordml" mc:Ignorable="w14">
   <w:docDefaults>
     <w:rPrDefault>
       <w:rPr>
@@ -3529,378 +3536,140 @@
       </w:pPr>
     </w:pPrDefault>
   </w:docDefaults>
-  <w:latentStyles w:defLockedState="0" w:defUIPriority="99" w:defSemiHidden="0" w:defUnhideWhenUsed="0" w:defQFormat="0" w:count="371">
-    <w:lsdException w:name="Normal" w:uiPriority="0" w:qFormat="1"/>
-    <w:lsdException w:name="heading 1" w:uiPriority="1" w:qFormat="1"/>
-    <w:lsdException w:name="heading 2" w:uiPriority="1" w:qFormat="1"/>
-    <w:lsdException w:name="heading 3" w:uiPriority="1" w:qFormat="1"/>
-    <w:lsdException w:name="heading 4" w:semiHidden="1" w:uiPriority="1" w:unhideWhenUsed="1" w:qFormat="1"/>
-    <w:lsdException w:name="heading 5" w:semiHidden="1" w:uiPriority="1" w:unhideWhenUsed="1" w:qFormat="1"/>
-    <w:lsdException w:name="heading 6" w:semiHidden="1" w:uiPriority="1" w:unhideWhenUsed="1" w:qFormat="1"/>
-    <w:lsdException w:name="heading 7" w:semiHidden="1" w:uiPriority="1" w:unhideWhenUsed="1" w:qFormat="1"/>
-    <w:lsdException w:name="heading 8" w:semiHidden="1" w:uiPriority="1" w:unhideWhenUsed="1" w:qFormat="1"/>
-    <w:lsdException w:name="heading 9" w:semiHidden="1" w:uiPriority="1" w:unhideWhenUsed="1" w:qFormat="1"/>
-    <w:lsdException w:name="index 1" w:semiHidden="1" w:unhideWhenUsed="1"/>
-    <w:lsdException w:name="index 2" w:semiHidden="1" w:unhideWhenUsed="1"/>
-    <w:lsdException w:name="index 3" w:semiHidden="1" w:unhideWhenUsed="1"/>
-    <w:lsdException w:name="index 4" w:semiHidden="1" w:unhideWhenUsed="1"/>
-    <w:lsdException w:name="index 5" w:semiHidden="1" w:unhideWhenUsed="1"/>
-    <w:lsdException w:name="index 6" w:semiHidden="1" w:unhideWhenUsed="1"/>
-    <w:lsdException w:name="index 7" w:semiHidden="1" w:unhideWhenUsed="1"/>
-    <w:lsdException w:name="index 8" w:semiHidden="1" w:unhideWhenUsed="1"/>
-    <w:lsdException w:name="index 9" w:semiHidden="1" w:unhideWhenUsed="1"/>
-    <w:lsdException w:name="toc 1" w:semiHidden="1" w:unhideWhenUsed="1"/>
-    <w:lsdException w:name="toc 2" w:semiHidden="1" w:unhideWhenUsed="1"/>
-    <w:lsdException w:name="toc 3" w:semiHidden="1" w:unhideWhenUsed="1"/>
-    <w:lsdException w:name="toc 4" w:semiHidden="1" w:unhideWhenUsed="1"/>
-    <w:lsdException w:name="toc 5" w:semiHidden="1" w:unhideWhenUsed="1"/>
-    <w:lsdException w:name="toc 6" w:semiHidden="1" w:unhideWhenUsed="1"/>
-    <w:lsdException w:name="toc 7" w:semiHidden="1" w:unhideWhenUsed="1"/>
-    <w:lsdException w:name="toc 8" w:semiHidden="1" w:unhideWhenUsed="1"/>
-    <w:lsdException w:name="toc 9" w:semiHidden="1" w:unhideWhenUsed="1"/>
-    <w:lsdException w:name="Normal Indent" w:semiHidden="1" w:unhideWhenUsed="1" w:qFormat="1"/>
-    <w:lsdException w:name="footnote text" w:semiHidden="1" w:unhideWhenUsed="1"/>
-    <w:lsdException w:name="annotation text" w:semiHidden="1" w:unhideWhenUsed="1"/>
-    <w:lsdException w:name="header" w:semiHidden="1" w:unhideWhenUsed="1"/>
-    <w:lsdException w:name="footer" w:semiHidden="1" w:unhideWhenUsed="1"/>
-    <w:lsdException w:name="index heading" w:semiHidden="1" w:unhideWhenUsed="1"/>
-    <w:lsdException w:name="caption" w:semiHidden="1" w:unhideWhenUsed="1"/>
-    <w:lsdException w:name="table of figures" w:semiHidden="1" w:unhideWhenUsed="1"/>
-    <w:lsdException w:name="envelope address" w:semiHidden="1" w:unhideWhenUsed="1"/>
-    <w:lsdException w:name="envelope return" w:semiHidden="1" w:unhideWhenUsed="1"/>
-    <w:lsdException w:name="footnote reference" w:semiHidden="1" w:unhideWhenUsed="1"/>
-    <w:lsdException w:name="annotation reference" w:semiHidden="1" w:unhideWhenUsed="1"/>
-    <w:lsdException w:name="line number" w:semiHidden="1" w:unhideWhenUsed="1"/>
-    <w:lsdException w:name="page number" w:semiHidden="1" w:unhideWhenUsed="1"/>
-    <w:lsdException w:name="endnote reference" w:semiHidden="1" w:unhideWhenUsed="1"/>
-    <w:lsdException w:name="endnote text" w:semiHidden="1" w:unhideWhenUsed="1"/>
-    <w:lsdException w:name="table of authorities" w:semiHidden="1" w:unhideWhenUsed="1"/>
-    <w:lsdException w:name="macro" w:semiHidden="1" w:unhideWhenUsed="1"/>
-    <w:lsdException w:name="toa heading" w:semiHidden="1" w:unhideWhenUsed="1"/>
-    <w:lsdException w:name="List" w:semiHidden="1" w:unhideWhenUsed="1"/>
-    <w:lsdException w:name="List Bullet" w:uiPriority="9" w:qFormat="1"/>
-    <w:lsdException w:name="List Number" w:uiPriority="9" w:qFormat="1"/>
-    <w:lsdException w:name="List 2" w:semiHidden="1" w:unhideWhenUsed="1"/>
-    <w:lsdException w:name="List 3" w:semiHidden="1" w:unhideWhenUsed="1"/>
-    <w:lsdException w:name="List 4" w:semiHidden="1" w:unhideWhenUsed="1"/>
-    <w:lsdException w:name="List 5" w:semiHidden="1" w:unhideWhenUsed="1"/>
-    <w:lsdException w:name="List Bullet 2" w:uiPriority="10" w:qFormat="1"/>
-    <w:lsdException w:name="List Bullet 3" w:semiHidden="1" w:unhideWhenUsed="1"/>
-    <w:lsdException w:name="List Bullet 4" w:semiHidden="1" w:unhideWhenUsed="1"/>
-    <w:lsdException w:name="List Bullet 5" w:semiHidden="1" w:unhideWhenUsed="1"/>
-    <w:lsdException w:name="List Number 2" w:uiPriority="10" w:qFormat="1"/>
-    <w:lsdException w:name="List Number 3" w:semiHidden="1" w:unhideWhenUsed="1"/>
-    <w:lsdException w:name="List Number 4" w:semiHidden="1" w:unhideWhenUsed="1"/>
-    <w:lsdException w:name="List Number 5" w:semiHidden="1" w:unhideWhenUsed="1"/>
-    <w:lsdException w:name="Title" w:uiPriority="4" w:qFormat="1"/>
-    <w:lsdException w:name="Closing" w:semiHidden="1" w:unhideWhenUsed="1"/>
-    <w:lsdException w:name="Signature" w:semiHidden="1" w:unhideWhenUsed="1"/>
-    <w:lsdException w:name="Default Paragraph Font" w:semiHidden="1" w:unhideWhenUsed="1"/>
-    <w:lsdException w:name="Body Text" w:semiHidden="1" w:unhideWhenUsed="1"/>
-    <w:lsdException w:name="Body Text Indent" w:semiHidden="1" w:unhideWhenUsed="1"/>
-    <w:lsdException w:name="List Continue" w:uiPriority="9" w:qFormat="1"/>
-    <w:lsdException w:name="List Continue 2" w:uiPriority="10" w:qFormat="1"/>
-    <w:lsdException w:name="List Continue 3" w:semiHidden="1" w:unhideWhenUsed="1"/>
-    <w:lsdException w:name="List Continue 4" w:semiHidden="1" w:unhideWhenUsed="1"/>
-    <w:lsdException w:name="List Continue 5" w:semiHidden="1" w:unhideWhenUsed="1"/>
-    <w:lsdException w:name="Message Header" w:semiHidden="1" w:unhideWhenUsed="1"/>
-    <w:lsdException w:name="Subtitle" w:uiPriority="5" w:qFormat="1"/>
-    <w:lsdException w:name="Salutation" w:semiHidden="1" w:unhideWhenUsed="1"/>
-    <w:lsdException w:name="Date" w:semiHidden="1" w:unhideWhenUsed="1"/>
-    <w:lsdException w:name="Body Text First Indent" w:semiHidden="1" w:unhideWhenUsed="1"/>
-    <w:lsdException w:name="Body Text First Indent 2" w:semiHidden="1" w:unhideWhenUsed="1"/>
-    <w:lsdException w:name="Note Heading" w:semiHidden="1" w:unhideWhenUsed="1"/>
-    <w:lsdException w:name="Body Text 2" w:semiHidden="1" w:unhideWhenUsed="1"/>
-    <w:lsdException w:name="Body Text 3" w:semiHidden="1" w:unhideWhenUsed="1"/>
-    <w:lsdException w:name="Body Text Indent 2" w:semiHidden="1" w:unhideWhenUsed="1"/>
-    <w:lsdException w:name="Body Text Indent 3" w:semiHidden="1" w:unhideWhenUsed="1"/>
-    <w:lsdException w:name="Block Text" w:uiPriority="3" w:qFormat="1"/>
-    <w:lsdException w:name="Hyperlink" w:semiHidden="1" w:unhideWhenUsed="1"/>
-    <w:lsdException w:name="FollowedHyperlink" w:semiHidden="1" w:unhideWhenUsed="1"/>
-    <w:lsdException w:name="Strong" w:uiPriority="2" w:qFormat="1"/>
-    <w:lsdException w:name="Emphasis" w:uiPriority="2" w:qFormat="1"/>
-    <w:lsdException w:name="Document Map" w:semiHidden="1" w:unhideWhenUsed="1"/>
-    <w:lsdException w:name="Plain Text" w:semiHidden="1" w:unhideWhenUsed="1"/>
-    <w:lsdException w:name="E-mail Signature" w:semiHidden="1" w:unhideWhenUsed="1"/>
-    <w:lsdException w:name="HTML Top of Form" w:semiHidden="1" w:unhideWhenUsed="1"/>
-    <w:lsdException w:name="HTML Bottom of Form" w:semiHidden="1" w:unhideWhenUsed="1"/>
-    <w:lsdException w:name="Normal (Web)" w:semiHidden="1" w:unhideWhenUsed="1"/>
-    <w:lsdException w:name="HTML Acronym" w:semiHidden="1" w:unhideWhenUsed="1"/>
-    <w:lsdException w:name="HTML Address" w:semiHidden="1" w:unhideWhenUsed="1"/>
-    <w:lsdException w:name="HTML Cite" w:semiHidden="1" w:unhideWhenUsed="1"/>
-    <w:lsdException w:name="HTML Code" w:semiHidden="1" w:unhideWhenUsed="1"/>
-    <w:lsdException w:name="HTML Definition" w:semiHidden="1" w:unhideWhenUsed="1"/>
-    <w:lsdException w:name="HTML Keyboard" w:semiHidden="1" w:unhideWhenUsed="1"/>
-    <w:lsdException w:name="HTML Preformatted" w:semiHidden="1" w:unhideWhenUsed="1"/>
-    <w:lsdException w:name="HTML Sample" w:semiHidden="1" w:unhideWhenUsed="1"/>
-    <w:lsdException w:name="HTML Typewriter" w:semiHidden="1" w:unhideWhenUsed="1"/>
-    <w:lsdException w:name="HTML Variable" w:semiHidden="1" w:unhideWhenUsed="1"/>
-    <w:lsdException w:name="Normal Table" w:semiHidden="1" w:unhideWhenUsed="1"/>
-    <w:lsdException w:name="annotation subject" w:semiHidden="1" w:unhideWhenUsed="1"/>
-    <w:lsdException w:name="No List" w:semiHidden="1" w:unhideWhenUsed="1"/>
-    <w:lsdException w:name="Outline List 1" w:semiHidden="1" w:unhideWhenUsed="1"/>
-    <w:lsdException w:name="Outline List 2" w:semiHidden="1" w:unhideWhenUsed="1"/>
-    <w:lsdException w:name="Outline List 3" w:semiHidden="1" w:unhideWhenUsed="1"/>
-    <w:lsdException w:name="Table Simple 1" w:semiHidden="1" w:unhideWhenUsed="1"/>
-    <w:lsdException w:name="Table Simple 2" w:semiHidden="1" w:unhideWhenUsed="1"/>
-    <w:lsdException w:name="Table Simple 3" w:semiHidden="1" w:unhideWhenUsed="1"/>
-    <w:lsdException w:name="Table Classic 1" w:semiHidden="1" w:unhideWhenUsed="1"/>
-    <w:lsdException w:name="Table Classic 2" w:semiHidden="1" w:unhideWhenUsed="1"/>
-    <w:lsdException w:name="Table Classic 3" w:semiHidden="1" w:unhideWhenUsed="1"/>
-    <w:lsdException w:name="Table Classic 4" w:semiHidden="1" w:unhideWhenUsed="1"/>
-    <w:lsdException w:name="Table Colorful 1" w:semiHidden="1" w:unhideWhenUsed="1"/>
-    <w:lsdException w:name="Table Colorful 2" w:semiHidden="1" w:unhideWhenUsed="1"/>
-    <w:lsdException w:name="Table Colorful 3" w:semiHidden="1" w:unhideWhenUsed="1"/>
-    <w:lsdException w:name="Table Columns 1" w:semiHidden="1" w:unhideWhenUsed="1"/>
-    <w:lsdException w:name="Table Columns 2" w:semiHidden="1" w:unhideWhenUsed="1"/>
-    <w:lsdException w:name="Table Columns 3" w:semiHidden="1" w:unhideWhenUsed="1"/>
-    <w:lsdException w:name="Table Columns 4" w:semiHidden="1" w:unhideWhenUsed="1"/>
-    <w:lsdException w:name="Table Columns 5" w:semiHidden="1" w:unhideWhenUsed="1"/>
-    <w:lsdException w:name="Table Grid 1" w:semiHidden="1" w:unhideWhenUsed="1"/>
-    <w:lsdException w:name="Table Grid 2" w:semiHidden="1" w:unhideWhenUsed="1"/>
-    <w:lsdException w:name="Table Grid 3" w:semiHidden="1" w:unhideWhenUsed="1"/>
-    <w:lsdException w:name="Table Grid 4" w:semiHidden="1" w:unhideWhenUsed="1"/>
-    <w:lsdException w:name="Table Grid 5" w:semiHidden="1" w:unhideWhenUsed="1"/>
-    <w:lsdException w:name="Table Grid 6" w:semiHidden="1" w:unhideWhenUsed="1"/>
-    <w:lsdException w:name="Table Grid 7" w:semiHidden="1" w:unhideWhenUsed="1"/>
-    <w:lsdException w:name="Table Grid 8" w:semiHidden="1" w:unhideWhenUsed="1"/>
-    <w:lsdException w:name="Table List 1" w:semiHidden="1" w:unhideWhenUsed="1"/>
-    <w:lsdException w:name="Table List 2" w:semiHidden="1" w:unhideWhenUsed="1"/>
-    <w:lsdException w:name="Table List 3" w:semiHidden="1" w:unhideWhenUsed="1"/>
-    <w:lsdException w:name="Table List 4" w:semiHidden="1" w:unhideWhenUsed="1"/>
-    <w:lsdException w:name="Table List 5" w:semiHidden="1" w:unhideWhenUsed="1"/>
-    <w:lsdException w:name="Table List 6" w:semiHidden="1" w:unhideWhenUsed="1"/>
-    <w:lsdException w:name="Table List 7" w:semiHidden="1" w:unhideWhenUsed="1"/>
-    <w:lsdException w:name="Table List 8" w:semiHidden="1" w:unhideWhenUsed="1"/>
-    <w:lsdException w:name="Table 3D effects 1" w:semiHidden="1" w:unhideWhenUsed="1"/>
-    <w:lsdException w:name="Table 3D effects 2" w:semiHidden="1" w:unhideWhenUsed="1"/>
-    <w:lsdException w:name="Table 3D effects 3" w:semiHidden="1" w:unhideWhenUsed="1"/>
-    <w:lsdException w:name="Table Contemporary" w:semiHidden="1" w:unhideWhenUsed="1"/>
-    <w:lsdException w:name="Table Elegant" w:semiHidden="1" w:unhideWhenUsed="1"/>
-    <w:lsdException w:name="Table Professional" w:semiHidden="1" w:unhideWhenUsed="1"/>
-    <w:lsdException w:name="Table Subtle 1" w:semiHidden="1" w:unhideWhenUsed="1"/>
-    <w:lsdException w:name="Table Subtle 2" w:semiHidden="1" w:unhideWhenUsed="1"/>
-    <w:lsdException w:name="Table Web 1" w:semiHidden="1" w:unhideWhenUsed="1"/>
-    <w:lsdException w:name="Table Web 2" w:semiHidden="1" w:unhideWhenUsed="1"/>
-    <w:lsdException w:name="Table Web 3" w:semiHidden="1" w:unhideWhenUsed="1"/>
-    <w:lsdException w:name="Balloon Text" w:semiHidden="1" w:unhideWhenUsed="1"/>
-    <w:lsdException w:name="Table Grid" w:uiPriority="1"/>
-    <w:lsdException w:name="Table Theme" w:semiHidden="1" w:unhideWhenUsed="1"/>
-    <w:lsdException w:name="Placeholder Text" w:semiHidden="1"/>
-    <w:lsdException w:name="No Spacing" w:semiHidden="1" w:unhideWhenUsed="1"/>
-    <w:lsdException w:name="Light Shading"/>
-    <w:lsdException w:name="Light List"/>
-    <w:lsdException w:name="Light Grid"/>
-    <w:lsdException w:name="Medium Shading 1"/>
-    <w:lsdException w:name="Medium Shading 2"/>
-    <w:lsdException w:name="Medium List 1"/>
-    <w:lsdException w:name="Medium List 2"/>
-    <w:lsdException w:name="Medium Grid 1"/>
-    <w:lsdException w:name="Medium Grid 2"/>
-    <w:lsdException w:name="Medium Grid 3"/>
-    <w:lsdException w:name="Dark List"/>
-    <w:lsdException w:name="Colorful Shading"/>
-    <w:lsdException w:name="Colorful List"/>
-    <w:lsdException w:name="Colorful Grid"/>
-    <w:lsdException w:name="Light Shading Accent 1"/>
-    <w:lsdException w:name="Light List Accent 1"/>
-    <w:lsdException w:name="Light Grid Accent 1"/>
-    <w:lsdException w:name="Medium Shading 1 Accent 1"/>
-    <w:lsdException w:name="Medium Shading 2 Accent 1"/>
-    <w:lsdException w:name="Medium List 1 Accent 1"/>
-    <w:lsdException w:name="Revision" w:semiHidden="1"/>
-    <w:lsdException w:name="List Paragraph" w:uiPriority="34" w:qFormat="1"/>
-    <w:lsdException w:name="Quote" w:uiPriority="29" w:qFormat="1"/>
-    <w:lsdException w:name="Intense Quote" w:uiPriority="30" w:qFormat="1"/>
-    <w:lsdException w:name="Medium List 2 Accent 1" w:uiPriority="66"/>
-    <w:lsdException w:name="Medium Grid 1 Accent 1" w:uiPriority="67"/>
-    <w:lsdException w:name="Medium Grid 2 Accent 1" w:uiPriority="68"/>
-    <w:lsdException w:name="Medium Grid 3 Accent 1" w:uiPriority="69"/>
-    <w:lsdException w:name="Dark List Accent 1" w:uiPriority="70"/>
-    <w:lsdException w:name="Colorful Shading Accent 1" w:uiPriority="71"/>
-    <w:lsdException w:name="Colorful List Accent 1" w:uiPriority="72"/>
-    <w:lsdException w:name="Colorful Grid Accent 1" w:uiPriority="73"/>
-    <w:lsdException w:name="Light Shading Accent 2" w:uiPriority="60"/>
-    <w:lsdException w:name="Light List Accent 2" w:uiPriority="61"/>
-    <w:lsdException w:name="Light Grid Accent 2" w:uiPriority="62"/>
-    <w:lsdException w:name="Medium Shading 1 Accent 2" w:uiPriority="63"/>
-    <w:lsdException w:name="Medium Shading 2 Accent 2" w:uiPriority="64"/>
-    <w:lsdException w:name="Medium List 1 Accent 2" w:uiPriority="65"/>
-    <w:lsdException w:name="Medium List 2 Accent 2" w:uiPriority="66"/>
-    <w:lsdException w:name="Medium Grid 1 Accent 2" w:uiPriority="67"/>
-    <w:lsdException w:name="Medium Grid 2 Accent 2" w:uiPriority="68"/>
-    <w:lsdException w:name="Medium Grid 3 Accent 2" w:uiPriority="69"/>
-    <w:lsdException w:name="Dark List Accent 2" w:uiPriority="70"/>
-    <w:lsdException w:name="Colorful Shading Accent 2" w:uiPriority="71"/>
-    <w:lsdException w:name="Colorful List Accent 2" w:uiPriority="72"/>
-    <w:lsdException w:name="Colorful Grid Accent 2" w:uiPriority="73"/>
-    <w:lsdException w:name="Light Shading Accent 3" w:uiPriority="60"/>
-    <w:lsdException w:name="Light List Accent 3" w:uiPriority="61"/>
-    <w:lsdException w:name="Light Grid Accent 3" w:uiPriority="62"/>
-    <w:lsdException w:name="Medium Shading 1 Accent 3" w:uiPriority="63"/>
-    <w:lsdException w:name="Medium Shading 2 Accent 3" w:uiPriority="64"/>
-    <w:lsdException w:name="Medium List 1 Accent 3" w:uiPriority="65"/>
-    <w:lsdException w:name="Medium List 2 Accent 3" w:uiPriority="66"/>
-    <w:lsdException w:name="Medium Grid 1 Accent 3" w:uiPriority="67"/>
-    <w:lsdException w:name="Medium Grid 2 Accent 3" w:uiPriority="68"/>
-    <w:lsdException w:name="Medium Grid 3 Accent 3" w:uiPriority="69"/>
-    <w:lsdException w:name="Dark List Accent 3" w:uiPriority="70"/>
-    <w:lsdException w:name="Colorful Shading Accent 3" w:uiPriority="71"/>
-    <w:lsdException w:name="Colorful List Accent 3" w:uiPriority="72"/>
-    <w:lsdException w:name="Colorful Grid Accent 3" w:uiPriority="73"/>
-    <w:lsdException w:name="Light Shading Accent 4" w:uiPriority="60"/>
-    <w:lsdException w:name="Light List Accent 4" w:uiPriority="61"/>
-    <w:lsdException w:name="Light Grid Accent 4" w:uiPriority="62"/>
-    <w:lsdException w:name="Medium Shading 1 Accent 4" w:uiPriority="63"/>
-    <w:lsdException w:name="Medium Shading 2 Accent 4" w:uiPriority="64"/>
-    <w:lsdException w:name="Medium List 1 Accent 4" w:uiPriority="65"/>
-    <w:lsdException w:name="Medium List 2 Accent 4" w:uiPriority="66"/>
-    <w:lsdException w:name="Medium Grid 1 Accent 4" w:uiPriority="67"/>
-    <w:lsdException w:name="Medium Grid 2 Accent 4" w:uiPriority="68"/>
-    <w:lsdException w:name="Medium Grid 3 Accent 4" w:uiPriority="69"/>
-    <w:lsdException w:name="Dark List Accent 4" w:uiPriority="70"/>
-    <w:lsdException w:name="Colorful Shading Accent 4" w:uiPriority="71"/>
-    <w:lsdException w:name="Colorful List Accent 4" w:uiPriority="72"/>
-    <w:lsdException w:name="Colorful Grid Accent 4" w:uiPriority="73"/>
-    <w:lsdException w:name="Light Shading Accent 5" w:uiPriority="60"/>
-    <w:lsdException w:name="Light List Accent 5" w:uiPriority="61"/>
-    <w:lsdException w:name="Light Grid Accent 5" w:uiPriority="62"/>
-    <w:lsdException w:name="Medium Shading 1 Accent 5" w:uiPriority="63"/>
-    <w:lsdException w:name="Medium Shading 2 Accent 5" w:uiPriority="64"/>
-    <w:lsdException w:name="Medium List 1 Accent 5" w:uiPriority="65"/>
-    <w:lsdException w:name="Medium List 2 Accent 5" w:uiPriority="66"/>
-    <w:lsdException w:name="Medium Grid 1 Accent 5" w:uiPriority="67"/>
-    <w:lsdException w:name="Medium Grid 2 Accent 5" w:uiPriority="68"/>
-    <w:lsdException w:name="Medium Grid 3 Accent 5" w:uiPriority="69"/>
-    <w:lsdException w:name="Dark List Accent 5" w:uiPriority="70"/>
-    <w:lsdException w:name="Colorful Shading Accent 5" w:uiPriority="71"/>
-    <w:lsdException w:name="Colorful List Accent 5" w:uiPriority="72"/>
-    <w:lsdException w:name="Colorful Grid Accent 5" w:uiPriority="73"/>
-    <w:lsdException w:name="Light Shading Accent 6" w:uiPriority="60"/>
-    <w:lsdException w:name="Light List Accent 6" w:uiPriority="61"/>
-    <w:lsdException w:name="Light Grid Accent 6" w:uiPriority="62"/>
-    <w:lsdException w:name="Medium Shading 1 Accent 6" w:uiPriority="63"/>
-    <w:lsdException w:name="Medium Shading 2 Accent 6" w:uiPriority="64"/>
-    <w:lsdException w:name="Medium List 1 Accent 6" w:uiPriority="65"/>
-    <w:lsdException w:name="Medium List 2 Accent 6" w:uiPriority="66"/>
-    <w:lsdException w:name="Medium Grid 1 Accent 6" w:uiPriority="67"/>
-    <w:lsdException w:name="Medium Grid 2 Accent 6" w:uiPriority="68"/>
-    <w:lsdException w:name="Medium Grid 3 Accent 6" w:uiPriority="69"/>
-    <w:lsdException w:name="Dark List Accent 6" w:uiPriority="70"/>
-    <w:lsdException w:name="Colorful Shading Accent 6" w:uiPriority="71"/>
-    <w:lsdException w:name="Colorful List Accent 6" w:uiPriority="72"/>
-    <w:lsdException w:name="Colorful Grid Accent 6" w:uiPriority="73"/>
-    <w:lsdException w:name="Subtle Emphasis" w:uiPriority="19" w:qFormat="1"/>
-    <w:lsdException w:name="Intense Emphasis" w:uiPriority="21" w:qFormat="1"/>
-    <w:lsdException w:name="Subtle Reference" w:uiPriority="31" w:qFormat="1"/>
-    <w:lsdException w:name="Intense Reference" w:uiPriority="32" w:qFormat="1"/>
-    <w:lsdException w:name="Book Title" w:uiPriority="33" w:qFormat="1"/>
-    <w:lsdException w:name="Bibliography" w:semiHidden="1" w:uiPriority="37" w:unhideWhenUsed="1"/>
-    <w:lsdException w:name="TOC Heading" w:semiHidden="1" w:uiPriority="39" w:unhideWhenUsed="1" w:qFormat="1"/>
-    <w:lsdException w:name="Plain Table 1" w:uiPriority="41"/>
-    <w:lsdException w:name="Plain Table 2" w:uiPriority="42"/>
-    <w:lsdException w:name="Plain Table 3" w:uiPriority="43"/>
-    <w:lsdException w:name="Plain Table 4" w:uiPriority="44"/>
-    <w:lsdException w:name="Plain Table 5" w:uiPriority="45"/>
-    <w:lsdException w:name="Grid Table Light" w:uiPriority="40"/>
-    <w:lsdException w:name="Grid Table 1 Light" w:uiPriority="46"/>
-    <w:lsdException w:name="Grid Table 2" w:uiPriority="47"/>
-    <w:lsdException w:name="Grid Table 3" w:uiPriority="48"/>
-    <w:lsdException w:name="Grid Table 4" w:uiPriority="49"/>
-    <w:lsdException w:name="Grid Table 5 Dark" w:uiPriority="50"/>
-    <w:lsdException w:name="Grid Table 6 Colorful" w:uiPriority="51"/>
-    <w:lsdException w:name="Grid Table 7 Colorful" w:uiPriority="52"/>
-    <w:lsdException w:name="Grid Table 1 Light Accent 1" w:uiPriority="46"/>
-    <w:lsdException w:name="Grid Table 2 Accent 1" w:uiPriority="47"/>
-    <w:lsdException w:name="Grid Table 3 Accent 1" w:uiPriority="48"/>
-    <w:lsdException w:name="Grid Table 4 Accent 1" w:uiPriority="49"/>
-    <w:lsdException w:name="Grid Table 5 Dark Accent 1" w:uiPriority="50"/>
-    <w:lsdException w:name="Grid Table 6 Colorful Accent 1" w:uiPriority="51"/>
-    <w:lsdException w:name="Grid Table 7 Colorful Accent 1" w:uiPriority="52"/>
-    <w:lsdException w:name="Grid Table 1 Light Accent 2" w:uiPriority="46"/>
-    <w:lsdException w:name="Grid Table 2 Accent 2" w:uiPriority="47"/>
-    <w:lsdException w:name="Grid Table 3 Accent 2" w:uiPriority="48"/>
-    <w:lsdException w:name="Grid Table 4 Accent 2" w:uiPriority="49"/>
-    <w:lsdException w:name="Grid Table 5 Dark Accent 2" w:uiPriority="50"/>
-    <w:lsdException w:name="Grid Table 6 Colorful Accent 2" w:uiPriority="51"/>
-    <w:lsdException w:name="Grid Table 7 Colorful Accent 2" w:uiPriority="52"/>
-    <w:lsdException w:name="Grid Table 1 Light Accent 3" w:uiPriority="46"/>
-    <w:lsdException w:name="Grid Table 2 Accent 3" w:uiPriority="47"/>
-    <w:lsdException w:name="Grid Table 3 Accent 3" w:uiPriority="48"/>
-    <w:lsdException w:name="Grid Table 4 Accent 3" w:uiPriority="49"/>
-    <w:lsdException w:name="Grid Table 5 Dark Accent 3" w:uiPriority="50"/>
-    <w:lsdException w:name="Grid Table 6 Colorful Accent 3" w:uiPriority="51"/>
-    <w:lsdException w:name="Grid Table 7 Colorful Accent 3" w:uiPriority="52"/>
-    <w:lsdException w:name="Grid Table 1 Light Accent 4" w:uiPriority="46"/>
-    <w:lsdException w:name="Grid Table 2 Accent 4" w:uiPriority="47"/>
-    <w:lsdException w:name="Grid Table 3 Accent 4" w:uiPriority="48"/>
-    <w:lsdException w:name="Grid Table 4 Accent 4" w:uiPriority="49"/>
-    <w:lsdException w:name="Grid Table 5 Dark Accent 4" w:uiPriority="50"/>
-    <w:lsdException w:name="Grid Table 6 Colorful Accent 4" w:uiPriority="51"/>
-    <w:lsdException w:name="Grid Table 7 Colorful Accent 4" w:uiPriority="52"/>
-    <w:lsdException w:name="Grid Table 1 Light Accent 5" w:uiPriority="46"/>
-    <w:lsdException w:name="Grid Table 2 Accent 5" w:uiPriority="47"/>
-    <w:lsdException w:name="Grid Table 3 Accent 5" w:uiPriority="48"/>
-    <w:lsdException w:name="Grid Table 4 Accent 5" w:uiPriority="49"/>
-    <w:lsdException w:name="Grid Table 5 Dark Accent 5" w:uiPriority="50"/>
-    <w:lsdException w:name="Grid Table 6 Colorful Accent 5" w:uiPriority="51"/>
-    <w:lsdException w:name="Grid Table 7 Colorful Accent 5" w:uiPriority="52"/>
-    <w:lsdException w:name="Grid Table 1 Light Accent 6" w:uiPriority="46"/>
-    <w:lsdException w:name="Grid Table 2 Accent 6" w:uiPriority="47"/>
-    <w:lsdException w:name="Grid Table 3 Accent 6" w:uiPriority="48"/>
-    <w:lsdException w:name="Grid Table 4 Accent 6" w:uiPriority="49"/>
-    <w:lsdException w:name="Grid Table 5 Dark Accent 6" w:uiPriority="50"/>
-    <w:lsdException w:name="Grid Table 6 Colorful Accent 6" w:uiPriority="51"/>
-    <w:lsdException w:name="Grid Table 7 Colorful Accent 6" w:uiPriority="52"/>
-    <w:lsdException w:name="List Table 1 Light" w:uiPriority="46"/>
-    <w:lsdException w:name="List Table 2" w:uiPriority="47"/>
-    <w:lsdException w:name="List Table 3" w:uiPriority="48"/>
-    <w:lsdException w:name="List Table 4" w:uiPriority="49"/>
-    <w:lsdException w:name="List Table 5 Dark" w:uiPriority="50"/>
-    <w:lsdException w:name="List Table 6 Colorful" w:uiPriority="51"/>
-    <w:lsdException w:name="List Table 7 Colorful" w:uiPriority="52"/>
-    <w:lsdException w:name="List Table 1 Light Accent 1" w:uiPriority="46"/>
-    <w:lsdException w:name="List Table 2 Accent 1" w:uiPriority="47"/>
-    <w:lsdException w:name="List Table 3 Accent 1" w:uiPriority="48"/>
-    <w:lsdException w:name="List Table 4 Accent 1" w:uiPriority="49"/>
-    <w:lsdException w:name="List Table 5 Dark Accent 1" w:uiPriority="50"/>
-    <w:lsdException w:name="List Table 6 Colorful Accent 1" w:uiPriority="51"/>
-    <w:lsdException w:name="List Table 7 Colorful Accent 1" w:uiPriority="52"/>
-    <w:lsdException w:name="List Table 1 Light Accent 2" w:uiPriority="46"/>
-    <w:lsdException w:name="List Table 2 Accent 2" w:uiPriority="47"/>
-    <w:lsdException w:name="List Table 3 Accent 2" w:uiPriority="48"/>
-    <w:lsdException w:name="List Table 4 Accent 2" w:uiPriority="49"/>
-    <w:lsdException w:name="List Table 5 Dark Accent 2" w:uiPriority="50"/>
-    <w:lsdException w:name="List Table 6 Colorful Accent 2" w:uiPriority="51"/>
-    <w:lsdException w:name="List Table 7 Colorful Accent 2" w:uiPriority="52"/>
-    <w:lsdException w:name="List Table 1 Light Accent 3" w:uiPriority="46"/>
-    <w:lsdException w:name="List Table 2 Accent 3" w:uiPriority="47"/>
-    <w:lsdException w:name="List Table 3 Accent 3" w:uiPriority="48"/>
-    <w:lsdException w:name="List Table 4 Accent 3" w:uiPriority="49"/>
-    <w:lsdException w:name="List Table 5 Dark Accent 3" w:uiPriority="50"/>
-    <w:lsdException w:name="List Table 6 Colorful Accent 3" w:uiPriority="51"/>
-    <w:lsdException w:name="List Table 7 Colorful Accent 3" w:uiPriority="52"/>
-    <w:lsdException w:name="List Table 1 Light Accent 4" w:uiPriority="46"/>
-    <w:lsdException w:name="List Table 2 Accent 4" w:uiPriority="47"/>
-    <w:lsdException w:name="List Table 3 Accent 4" w:uiPriority="48"/>
-    <w:lsdException w:name="List Table 4 Accent 4" w:uiPriority="49"/>
-    <w:lsdException w:name="List Table 5 Dark Accent 4" w:uiPriority="50"/>
-    <w:lsdException w:name="List Table 6 Colorful Accent 4" w:uiPriority="51"/>
-    <w:lsdException w:name="List Table 7 Colorful Accent 4" w:uiPriority="52"/>
-    <w:lsdException w:name="List Table 1 Light Accent 5" w:uiPriority="46"/>
-    <w:lsdException w:name="List Table 2 Accent 5" w:uiPriority="47"/>
-    <w:lsdException w:name="List Table 3 Accent 5" w:uiPriority="48"/>
-    <w:lsdException w:name="List Table 4 Accent 5" w:uiPriority="49"/>
-    <w:lsdException w:name="List Table 5 Dark Accent 5" w:uiPriority="50"/>
-    <w:lsdException w:name="List Table 6 Colorful Accent 5" w:uiPriority="51"/>
-    <w:lsdException w:name="List Table 7 Colorful Accent 5" w:uiPriority="52"/>
-    <w:lsdException w:name="List Table 1 Light Accent 6" w:uiPriority="46"/>
-    <w:lsdException w:name="List Table 2 Accent 6" w:uiPriority="47"/>
-    <w:lsdException w:name="List Table 3 Accent 6" w:uiPriority="48"/>
-    <w:lsdException w:name="List Table 4 Accent 6" w:uiPriority="49"/>
-    <w:lsdException w:name="List Table 5 Dark Accent 6" w:uiPriority="50"/>
-    <w:lsdException w:name="List Table 6 Colorful Accent 6" w:uiPriority="51"/>
-    <w:lsdException w:name="List Table 7 Colorful Accent 6" w:uiPriority="52"/>
+  <w:latentStyles w:defLockedState="0" w:defUIPriority="99" w:defSemiHidden="1" w:defUnhideWhenUsed="1" w:defQFormat="0" w:count="267">
+    <w:lsdException w:name="Normal" w:semiHidden="0" w:uiPriority="0" w:unhideWhenUsed="0" w:qFormat="1"/>
+    <w:lsdException w:name="heading 1" w:semiHidden="0" w:uiPriority="1" w:unhideWhenUsed="0" w:qFormat="1"/>
+    <w:lsdException w:name="heading 2" w:semiHidden="0" w:uiPriority="1" w:unhideWhenUsed="0" w:qFormat="1"/>
+    <w:lsdException w:name="heading 3" w:semiHidden="0" w:uiPriority="1" w:unhideWhenUsed="0" w:qFormat="1"/>
+    <w:lsdException w:name="heading 4" w:uiPriority="1" w:qFormat="1"/>
+    <w:lsdException w:name="heading 5" w:uiPriority="1" w:qFormat="1"/>
+    <w:lsdException w:name="heading 6" w:uiPriority="1" w:qFormat="1"/>
+    <w:lsdException w:name="heading 7" w:uiPriority="1" w:qFormat="1"/>
+    <w:lsdException w:name="heading 8" w:uiPriority="1" w:qFormat="1"/>
+    <w:lsdException w:name="heading 9" w:uiPriority="1" w:qFormat="1"/>
+    <w:lsdException w:name="Normal Indent" w:qFormat="1"/>
+    <w:lsdException w:name="List Bullet" w:semiHidden="0" w:uiPriority="9" w:unhideWhenUsed="0" w:qFormat="1"/>
+    <w:lsdException w:name="List Number" w:semiHidden="0" w:uiPriority="9" w:unhideWhenUsed="0" w:qFormat="1"/>
+    <w:lsdException w:name="List Bullet 2" w:semiHidden="0" w:uiPriority="10" w:unhideWhenUsed="0" w:qFormat="1"/>
+    <w:lsdException w:name="List Number 2" w:semiHidden="0" w:uiPriority="10" w:unhideWhenUsed="0" w:qFormat="1"/>
+    <w:lsdException w:name="Title" w:semiHidden="0" w:uiPriority="4" w:unhideWhenUsed="0" w:qFormat="1"/>
+    <w:lsdException w:name="List Continue" w:semiHidden="0" w:uiPriority="9" w:unhideWhenUsed="0" w:qFormat="1"/>
+    <w:lsdException w:name="List Continue 2" w:semiHidden="0" w:uiPriority="10" w:unhideWhenUsed="0" w:qFormat="1"/>
+    <w:lsdException w:name="Subtitle" w:semiHidden="0" w:uiPriority="5" w:unhideWhenUsed="0" w:qFormat="1"/>
+    <w:lsdException w:name="Block Text" w:semiHidden="0" w:uiPriority="3" w:unhideWhenUsed="0" w:qFormat="1"/>
+    <w:lsdException w:name="Strong" w:semiHidden="0" w:uiPriority="2" w:unhideWhenUsed="0" w:qFormat="1"/>
+    <w:lsdException w:name="Emphasis" w:semiHidden="0" w:uiPriority="2" w:unhideWhenUsed="0" w:qFormat="1"/>
+    <w:lsdException w:name="Table Grid" w:semiHidden="0" w:uiPriority="1" w:unhideWhenUsed="0"/>
+    <w:lsdException w:name="Placeholder Text" w:unhideWhenUsed="0"/>
+    <w:lsdException w:name="Light Shading" w:semiHidden="0" w:unhideWhenUsed="0"/>
+    <w:lsdException w:name="Light List" w:semiHidden="0" w:unhideWhenUsed="0"/>
+    <w:lsdException w:name="Light Grid" w:semiHidden="0" w:unhideWhenUsed="0"/>
+    <w:lsdException w:name="Medium Shading 1" w:semiHidden="0" w:unhideWhenUsed="0"/>
+    <w:lsdException w:name="Medium Shading 2" w:semiHidden="0" w:unhideWhenUsed="0"/>
+    <w:lsdException w:name="Medium List 1" w:semiHidden="0" w:unhideWhenUsed="0"/>
+    <w:lsdException w:name="Medium List 2" w:semiHidden="0" w:unhideWhenUsed="0"/>
+    <w:lsdException w:name="Medium Grid 1" w:semiHidden="0" w:unhideWhenUsed="0"/>
+    <w:lsdException w:name="Medium Grid 2" w:semiHidden="0" w:unhideWhenUsed="0"/>
+    <w:lsdException w:name="Medium Grid 3" w:semiHidden="0" w:unhideWhenUsed="0"/>
+    <w:lsdException w:name="Dark List" w:semiHidden="0" w:unhideWhenUsed="0"/>
+    <w:lsdException w:name="Colorful Shading" w:semiHidden="0" w:unhideWhenUsed="0"/>
+    <w:lsdException w:name="Colorful List" w:semiHidden="0" w:unhideWhenUsed="0"/>
+    <w:lsdException w:name="Colorful Grid" w:semiHidden="0" w:unhideWhenUsed="0"/>
+    <w:lsdException w:name="Light Shading Accent 1" w:semiHidden="0" w:unhideWhenUsed="0"/>
+    <w:lsdException w:name="Light List Accent 1" w:semiHidden="0" w:unhideWhenUsed="0"/>
+    <w:lsdException w:name="Light Grid Accent 1" w:semiHidden="0" w:unhideWhenUsed="0"/>
+    <w:lsdException w:name="Medium Shading 1 Accent 1" w:semiHidden="0" w:unhideWhenUsed="0"/>
+    <w:lsdException w:name="Medium Shading 2 Accent 1" w:semiHidden="0" w:unhideWhenUsed="0"/>
+    <w:lsdException w:name="Medium List 1 Accent 1" w:semiHidden="0" w:unhideWhenUsed="0"/>
+    <w:lsdException w:name="Revision" w:unhideWhenUsed="0"/>
+    <w:lsdException w:name="List Paragraph" w:semiHidden="0" w:uiPriority="34" w:unhideWhenUsed="0" w:qFormat="1"/>
+    <w:lsdException w:name="Quote" w:semiHidden="0" w:uiPriority="29" w:unhideWhenUsed="0" w:qFormat="1"/>
+    <w:lsdException w:name="Intense Quote" w:semiHidden="0" w:uiPriority="30" w:unhideWhenUsed="0" w:qFormat="1"/>
+    <w:lsdException w:name="Medium List 2 Accent 1" w:semiHidden="0" w:uiPriority="66" w:unhideWhenUsed="0"/>
+    <w:lsdException w:name="Medium Grid 1 Accent 1" w:semiHidden="0" w:uiPriority="67" w:unhideWhenUsed="0"/>
+    <w:lsdException w:name="Medium Grid 2 Accent 1" w:semiHidden="0" w:uiPriority="68" w:unhideWhenUsed="0"/>
+    <w:lsdException w:name="Medium Grid 3 Accent 1" w:semiHidden="0" w:uiPriority="69" w:unhideWhenUsed="0"/>
+    <w:lsdException w:name="Dark List Accent 1" w:semiHidden="0" w:uiPriority="70" w:unhideWhenUsed="0"/>
+    <w:lsdException w:name="Colorful Shading Accent 1" w:semiHidden="0" w:uiPriority="71" w:unhideWhenUsed="0"/>
+    <w:lsdException w:name="Colorful List Accent 1" w:semiHidden="0" w:uiPriority="72" w:unhideWhenUsed="0"/>
+    <w:lsdException w:name="Colorful Grid Accent 1" w:semiHidden="0" w:uiPriority="73" w:unhideWhenUsed="0"/>
+    <w:lsdException w:name="Light Shading Accent 2" w:semiHidden="0" w:uiPriority="60" w:unhideWhenUsed="0"/>
+    <w:lsdException w:name="Light List Accent 2" w:semiHidden="0" w:uiPriority="61" w:unhideWhenUsed="0"/>
+    <w:lsdException w:name="Light Grid Accent 2" w:semiHidden="0" w:uiPriority="62" w:unhideWhenUsed="0"/>
+    <w:lsdException w:name="Medium Shading 1 Accent 2" w:semiHidden="0" w:uiPriority="63" w:unhideWhenUsed="0"/>
+    <w:lsdException w:name="Medium Shading 2 Accent 2" w:semiHidden="0" w:uiPriority="64" w:unhideWhenUsed="0"/>
+    <w:lsdException w:name="Medium List 1 Accent 2" w:semiHidden="0" w:uiPriority="65" w:unhideWhenUsed="0"/>
+    <w:lsdException w:name="Medium List 2 Accent 2" w:semiHidden="0" w:uiPriority="66" w:unhideWhenUsed="0"/>
+    <w:lsdException w:name="Medium Grid 1 Accent 2" w:semiHidden="0" w:uiPriority="67" w:unhideWhenUsed="0"/>
+    <w:lsdException w:name="Medium Grid 2 Accent 2" w:semiHidden="0" w:uiPriority="68" w:unhideWhenUsed="0"/>
+    <w:lsdException w:name="Medium Grid 3 Accent 2" w:semiHidden="0" w:uiPriority="69" w:unhideWhenUsed="0"/>
+    <w:lsdException w:name="Dark List Accent 2" w:semiHidden="0" w:uiPriority="70" w:unhideWhenUsed="0"/>
+    <w:lsdException w:name="Colorful Shading Accent 2" w:semiHidden="0" w:uiPriority="71" w:unhideWhenUsed="0"/>
+    <w:lsdException w:name="Colorful List Accent 2" w:semiHidden="0" w:uiPriority="72" w:unhideWhenUsed="0"/>
+    <w:lsdException w:name="Colorful Grid Accent 2" w:semiHidden="0" w:uiPriority="73" w:unhideWhenUsed="0"/>
+    <w:lsdException w:name="Light Shading Accent 3" w:semiHidden="0" w:uiPriority="60" w:unhideWhenUsed="0"/>
+    <w:lsdException w:name="Light List Accent 3" w:semiHidden="0" w:uiPriority="61" w:unhideWhenUsed="0"/>
+    <w:lsdException w:name="Light Grid Accent 3" w:semiHidden="0" w:uiPriority="62" w:unhideWhenUsed="0"/>
+    <w:lsdException w:name="Medium Shading 1 Accent 3" w:semiHidden="0" w:uiPriority="63" w:unhideWhenUsed="0"/>
+    <w:lsdException w:name="Medium Shading 2 Accent 3" w:semiHidden="0" w:uiPriority="64" w:unhideWhenUsed="0"/>
+    <w:lsdException w:name="Medium List 1 Accent 3" w:semiHidden="0" w:uiPriority="65" w:unhideWhenUsed="0"/>
+    <w:lsdException w:name="Medium List 2 Accent 3" w:semiHidden="0" w:uiPriority="66" w:unhideWhenUsed="0"/>
+    <w:lsdException w:name="Medium Grid 1 Accent 3" w:semiHidden="0" w:uiPriority="67" w:unhideWhenUsed="0"/>
+    <w:lsdException w:name="Medium Grid 2 Accent 3" w:semiHidden="0" w:uiPriority="68" w:unhideWhenUsed="0"/>
+    <w:lsdException w:name="Medium Grid 3 Accent 3" w:semiHidden="0" w:uiPriority="69" w:unhideWhenUsed="0"/>
+    <w:lsdException w:name="Dark List Accent 3" w:semiHidden="0" w:uiPriority="70" w:unhideWhenUsed="0"/>
+    <w:lsdException w:name="Colorful Shading Accent 3" w:semiHidden="0" w:uiPriority="71" w:unhideWhenUsed="0"/>
+    <w:lsdException w:name="Colorful List Accent 3" w:semiHidden="0" w:uiPriority="72" w:unhideWhenUsed="0"/>
+    <w:lsdException w:name="Colorful Grid Accent 3" w:semiHidden="0" w:uiPriority="73" w:unhideWhenUsed="0"/>
+    <w:lsdException w:name="Light Shading Accent 4" w:semiHidden="0" w:uiPriority="60" w:unhideWhenUsed="0"/>
+    <w:lsdException w:name="Light List Accent 4" w:semiHidden="0" w:uiPriority="61" w:unhideWhenUsed="0"/>
+    <w:lsdException w:name="Light Grid Accent 4" w:semiHidden="0" w:uiPriority="62" w:unhideWhenUsed="0"/>
+    <w:lsdException w:name="Medium Shading 1 Accent 4" w:semiHidden="0" w:uiPriority="63" w:unhideWhenUsed="0"/>
+    <w:lsdException w:name="Medium Shading 2 Accent 4" w:semiHidden="0" w:uiPriority="64" w:unhideWhenUsed="0"/>
+    <w:lsdException w:name="Medium List 1 Accent 4" w:semiHidden="0" w:uiPriority="65" w:unhideWhenUsed="0"/>
+    <w:lsdException w:name="Medium List 2 Accent 4" w:semiHidden="0" w:uiPriority="66" w:unhideWhenUsed="0"/>
+    <w:lsdException w:name="Medium Grid 1 Accent 4" w:semiHidden="0" w:uiPriority="67" w:unhideWhenUsed="0"/>
+    <w:lsdException w:name="Medium Grid 2 Accent 4" w:semiHidden="0" w:uiPriority="68" w:unhideWhenUsed="0"/>
+    <w:lsdException w:name="Medium Grid 3 Accent 4" w:semiHidden="0" w:uiPriority="69" w:unhideWhenUsed="0"/>
+    <w:lsdException w:name="Dark List Accent 4" w:semiHidden="0" w:uiPriority="70" w:unhideWhenUsed="0"/>
+    <w:lsdException w:name="Colorful Shading Accent 4" w:semiHidden="0" w:uiPriority="71" w:unhideWhenUsed="0"/>
+    <w:lsdException w:name="Colorful List Accent 4" w:semiHidden="0" w:uiPriority="72" w:unhideWhenUsed="0"/>
+    <w:lsdException w:name="Colorful Grid Accent 4" w:semiHidden="0" w:uiPriority="73" w:unhideWhenUsed="0"/>
+    <w:lsdException w:name="Light Shading Accent 5" w:semiHidden="0" w:uiPriority="60" w:unhideWhenUsed="0"/>
+    <w:lsdException w:name="Light List Accent 5" w:semiHidden="0" w:uiPriority="61" w:unhideWhenUsed="0"/>
+    <w:lsdException w:name="Light Grid Accent 5" w:semiHidden="0" w:uiPriority="62" w:unhideWhenUsed="0"/>
+    <w:lsdException w:name="Medium Shading 1 Accent 5" w:semiHidden="0" w:uiPriority="63" w:unhideWhenUsed="0"/>
+    <w:lsdException w:name="Medium Shading 2 Accent 5" w:semiHidden="0" w:uiPriority="64" w:unhideWhenUsed="0"/>
+    <w:lsdException w:name="Medium List 1 Accent 5" w:semiHidden="0" w:uiPriority="65" w:unhideWhenUsed="0"/>
+    <w:lsdException w:name="Medium List 2 Accent 5" w:semiHidden="0" w:uiPriority="66" w:unhideWhenUsed="0"/>
+    <w:lsdException w:name="Medium Grid 1 Accent 5" w:semiHidden="0" w:uiPriority="67" w:unhideWhenUsed="0"/>
+    <w:lsdException w:name="Medium Grid 2 Accent 5" w:semiHidden="0" w:uiPriority="68" w:unhideWhenUsed="0"/>
+    <w:lsdException w:name="Medium Grid 3 Accent 5" w:semiHidden="0" w:uiPriority="69" w:unhideWhenUsed="0"/>
+    <w:lsdException w:name="Dark List Accent 5" w:semiHidden="0" w:uiPriority="70" w:unhideWhenUsed="0"/>
+    <w:lsdException w:name="Colorful Shading Accent 5" w:semiHidden="0" w:uiPriority="71" w:unhideWhenUsed="0"/>
+    <w:lsdException w:name="Colorful List Accent 5" w:semiHidden="0" w:uiPriority="72" w:unhideWhenUsed="0"/>
+    <w:lsdException w:name="Colorful Grid Accent 5" w:semiHidden="0" w:uiPriority="73" w:unhideWhenUsed="0"/>
+    <w:lsdException w:name="Light Shading Accent 6" w:semiHidden="0" w:uiPriority="60" w:unhideWhenUsed="0"/>
+    <w:lsdException w:name="Light List Accent 6" w:semiHidden="0" w:uiPriority="61" w:unhideWhenUsed="0"/>
+    <w:lsdException w:name="Light Grid Accent 6" w:semiHidden="0" w:uiPriority="62" w:unhideWhenUsed="0"/>
+    <w:lsdException w:name="Medium Shading 1 Accent 6" w:semiHidden="0" w:uiPriority="63" w:unhideWhenUsed="0"/>
+    <w:lsdException w:name="Medium Shading 2 Accent 6" w:semiHidden="0" w:uiPriority="64" w:unhideWhenUsed="0"/>
+    <w:lsdException w:name="Medium List 1 Accent 6" w:semiHidden="0" w:uiPriority="65" w:unhideWhenUsed="0"/>
+    <w:lsdException w:name="Medium List 2 Accent 6" w:semiHidden="0" w:uiPriority="66" w:unhideWhenUsed="0"/>
+    <w:lsdException w:name="Medium Grid 1 Accent 6" w:semiHidden="0" w:uiPriority="67" w:unhideWhenUsed="0"/>
+    <w:lsdException w:name="Medium Grid 2 Accent 6" w:semiHidden="0" w:uiPriority="68" w:unhideWhenUsed="0"/>
+    <w:lsdException w:name="Medium Grid 3 Accent 6" w:semiHidden="0" w:uiPriority="69" w:unhideWhenUsed="0"/>
+    <w:lsdException w:name="Dark List Accent 6" w:semiHidden="0" w:uiPriority="70" w:unhideWhenUsed="0"/>
+    <w:lsdException w:name="Colorful Shading Accent 6" w:semiHidden="0" w:uiPriority="71" w:unhideWhenUsed="0"/>
+    <w:lsdException w:name="Colorful List Accent 6" w:semiHidden="0" w:uiPriority="72" w:unhideWhenUsed="0"/>
+    <w:lsdException w:name="Colorful Grid Accent 6" w:semiHidden="0" w:uiPriority="73" w:unhideWhenUsed="0"/>
+    <w:lsdException w:name="Subtle Emphasis" w:semiHidden="0" w:uiPriority="19" w:unhideWhenUsed="0" w:qFormat="1"/>
+    <w:lsdException w:name="Intense Emphasis" w:semiHidden="0" w:uiPriority="21" w:unhideWhenUsed="0" w:qFormat="1"/>
+    <w:lsdException w:name="Subtle Reference" w:semiHidden="0" w:uiPriority="31" w:unhideWhenUsed="0" w:qFormat="1"/>
+    <w:lsdException w:name="Intense Reference" w:semiHidden="0" w:uiPriority="32" w:unhideWhenUsed="0" w:qFormat="1"/>
+    <w:lsdException w:name="Book Title" w:semiHidden="0" w:uiPriority="33" w:unhideWhenUsed="0" w:qFormat="1"/>
+    <w:lsdException w:name="Bibliography" w:uiPriority="37"/>
+    <w:lsdException w:name="TOC Heading" w:uiPriority="39" w:qFormat="1"/>
   </w:latentStyles>
   <w:style w:type="paragraph" w:default="1" w:styleId="Normal">
     <w:name w:val="Normal"/>
@@ -4251,8 +4020,198 @@
 </w:styles>
 </file>
 
+<file path=word/stylesWithEffects.xml><?xml version="1.0" encoding="utf-8"?>
+<w:styles xmlns:wpc="http://schemas.microsoft.com/office/word/2010/wordprocessingCanvas" xmlns:mc="http://schemas.openxmlformats.org/markup-compatibility/2006" xmlns:o="urn:schemas-microsoft-com:office:office" xmlns:r="http://schemas.openxmlformats.org/officeDocument/2006/relationships" xmlns:m="http://schemas.openxmlformats.org/officeDocument/2006/math" xmlns:v="urn:schemas-microsoft-com:vml" xmlns:wp14="http://schemas.microsoft.com/office/word/2010/wordprocessingDrawing" xmlns:wp="http://schemas.openxmlformats.org/drawingml/2006/wordprocessingDrawing" xmlns:w10="urn:schemas-microsoft-com:office:word" xmlns:w="http://schemas.openxmlformats.org/wordprocessingml/2006/main" xmlns:w14="http://schemas.microsoft.com/office/word/2010/wordml" xmlns:wpg="http://schemas.microsoft.com/office/word/2010/wordprocessingGroup" xmlns:wpi="http://schemas.microsoft.com/office/word/2010/wordprocessingInk" xmlns:wne="http://schemas.microsoft.com/office/word/2006/wordml" xmlns:wps="http://schemas.microsoft.com/office/word/2010/wordprocessingShape" mc:Ignorable="w14 wp14">
+  <w:docDefaults>
+    <w:rPrDefault>
+      <w:rPr>
+        <w:rFonts w:asciiTheme="minorHAnsi" w:eastAsiaTheme="minorEastAsia" w:hAnsiTheme="minorHAnsi" w:cstheme="minorBidi"/>
+        <w:sz w:val="22"/>
+        <w:szCs w:val="22"/>
+        <w:lang w:val="en-US" w:eastAsia="zh-CN" w:bidi="ar-SA"/>
+      </w:rPr>
+    </w:rPrDefault>
+    <w:pPrDefault>
+      <w:pPr>
+        <w:spacing w:after="200" w:line="276" w:lineRule="auto"/>
+      </w:pPr>
+    </w:pPrDefault>
+  </w:docDefaults>
+  <w:latentStyles w:defLockedState="0" w:defUIPriority="99" w:defSemiHidden="1" w:defUnhideWhenUsed="1" w:defQFormat="0" w:count="267">
+    <w:lsdException w:name="Normal" w:semiHidden="0" w:uiPriority="0" w:unhideWhenUsed="0" w:qFormat="1"/>
+    <w:lsdException w:name="heading 1" w:semiHidden="0" w:uiPriority="9" w:unhideWhenUsed="0" w:qFormat="1"/>
+    <w:lsdException w:name="heading 2" w:uiPriority="9" w:qFormat="1"/>
+    <w:lsdException w:name="heading 3" w:uiPriority="9" w:qFormat="1"/>
+    <w:lsdException w:name="heading 4" w:uiPriority="9" w:qFormat="1"/>
+    <w:lsdException w:name="heading 5" w:uiPriority="9" w:qFormat="1"/>
+    <w:lsdException w:name="heading 6" w:uiPriority="9" w:qFormat="1"/>
+    <w:lsdException w:name="heading 7" w:uiPriority="9" w:qFormat="1"/>
+    <w:lsdException w:name="heading 8" w:uiPriority="9" w:qFormat="1"/>
+    <w:lsdException w:name="heading 9" w:uiPriority="9" w:qFormat="1"/>
+    <w:lsdException w:name="toc 1" w:uiPriority="39"/>
+    <w:lsdException w:name="toc 2" w:uiPriority="39"/>
+    <w:lsdException w:name="toc 3" w:uiPriority="39"/>
+    <w:lsdException w:name="toc 4" w:uiPriority="39"/>
+    <w:lsdException w:name="toc 5" w:uiPriority="39"/>
+    <w:lsdException w:name="toc 6" w:uiPriority="39"/>
+    <w:lsdException w:name="toc 7" w:uiPriority="39"/>
+    <w:lsdException w:name="toc 8" w:uiPriority="39"/>
+    <w:lsdException w:name="toc 9" w:uiPriority="39"/>
+    <w:lsdException w:name="caption" w:uiPriority="35" w:qFormat="1"/>
+    <w:lsdException w:name="Title" w:semiHidden="0" w:uiPriority="10" w:unhideWhenUsed="0" w:qFormat="1"/>
+    <w:lsdException w:name="Default Paragraph Font" w:uiPriority="1"/>
+    <w:lsdException w:name="Subtitle" w:semiHidden="0" w:uiPriority="11" w:unhideWhenUsed="0" w:qFormat="1"/>
+    <w:lsdException w:name="Strong" w:semiHidden="0" w:uiPriority="22" w:unhideWhenUsed="0" w:qFormat="1"/>
+    <w:lsdException w:name="Emphasis" w:semiHidden="0" w:uiPriority="20" w:unhideWhenUsed="0" w:qFormat="1"/>
+    <w:lsdException w:name="Table Grid" w:semiHidden="0" w:uiPriority="59" w:unhideWhenUsed="0"/>
+    <w:lsdException w:name="Placeholder Text" w:unhideWhenUsed="0"/>
+    <w:lsdException w:name="No Spacing" w:semiHidden="0" w:uiPriority="1" w:unhideWhenUsed="0" w:qFormat="1"/>
+    <w:lsdException w:name="Light Shading" w:semiHidden="0" w:uiPriority="60" w:unhideWhenUsed="0"/>
+    <w:lsdException w:name="Light List" w:semiHidden="0" w:uiPriority="61" w:unhideWhenUsed="0"/>
+    <w:lsdException w:name="Light Grid" w:semiHidden="0" w:uiPriority="62" w:unhideWhenUsed="0"/>
+    <w:lsdException w:name="Medium Shading 1" w:semiHidden="0" w:uiPriority="63" w:unhideWhenUsed="0"/>
+    <w:lsdException w:name="Medium Shading 2" w:semiHidden="0" w:uiPriority="64" w:unhideWhenUsed="0"/>
+    <w:lsdException w:name="Medium List 1" w:semiHidden="0" w:uiPriority="65" w:unhideWhenUsed="0"/>
+    <w:lsdException w:name="Medium List 2" w:semiHidden="0" w:uiPriority="66" w:unhideWhenUsed="0"/>
+    <w:lsdException w:name="Medium Grid 1" w:semiHidden="0" w:uiPriority="67" w:unhideWhenUsed="0"/>
+    <w:lsdException w:name="Medium Grid 2" w:semiHidden="0" w:uiPriority="68" w:unhideWhenUsed="0"/>
+    <w:lsdException w:name="Medium Grid 3" w:semiHidden="0" w:uiPriority="69" w:unhideWhenUsed="0"/>
+    <w:lsdException w:name="Dark List" w:semiHidden="0" w:uiPriority="70" w:unhideWhenUsed="0"/>
+    <w:lsdException w:name="Colorful Shading" w:semiHidden="0" w:uiPriority="71" w:unhideWhenUsed="0"/>
+    <w:lsdException w:name="Colorful List" w:semiHidden="0" w:uiPriority="72" w:unhideWhenUsed="0"/>
+    <w:lsdException w:name="Colorful Grid" w:semiHidden="0" w:uiPriority="73" w:unhideWhenUsed="0"/>
+    <w:lsdException w:name="Light Shading Accent 1" w:semiHidden="0" w:uiPriority="60" w:unhideWhenUsed="0"/>
+    <w:lsdException w:name="Light List Accent 1" w:semiHidden="0" w:uiPriority="61" w:unhideWhenUsed="0"/>
+    <w:lsdException w:name="Light Grid Accent 1" w:semiHidden="0" w:uiPriority="62" w:unhideWhenUsed="0"/>
+    <w:lsdException w:name="Medium Shading 1 Accent 1" w:semiHidden="0" w:uiPriority="63" w:unhideWhenUsed="0"/>
+    <w:lsdException w:name="Medium Shading 2 Accent 1" w:semiHidden="0" w:uiPriority="64" w:unhideWhenUsed="0"/>
+    <w:lsdException w:name="Medium List 1 Accent 1" w:semiHidden="0" w:uiPriority="65" w:unhideWhenUsed="0"/>
+    <w:lsdException w:name="Revision" w:unhideWhenUsed="0"/>
+    <w:lsdException w:name="List Paragraph" w:semiHidden="0" w:uiPriority="34" w:unhideWhenUsed="0" w:qFormat="1"/>
+    <w:lsdException w:name="Quote" w:semiHidden="0" w:uiPriority="29" w:unhideWhenUsed="0" w:qFormat="1"/>
+    <w:lsdException w:name="Intense Quote" w:semiHidden="0" w:uiPriority="30" w:unhideWhenUsed="0" w:qFormat="1"/>
+    <w:lsdException w:name="Medium List 2 Accent 1" w:semiHidden="0" w:uiPriority="66" w:unhideWhenUsed="0"/>
+    <w:lsdException w:name="Medium Grid 1 Accent 1" w:semiHidden="0" w:uiPriority="67" w:unhideWhenUsed="0"/>
+    <w:lsdException w:name="Medium Grid 2 Accent 1" w:semiHidden="0" w:uiPriority="68" w:unhideWhenUsed="0"/>
+    <w:lsdException w:name="Medium Grid 3 Accent 1" w:semiHidden="0" w:uiPriority="69" w:unhideWhenUsed="0"/>
+    <w:lsdException w:name="Dark List Accent 1" w:semiHidden="0" w:uiPriority="70" w:unhideWhenUsed="0"/>
+    <w:lsdException w:name="Colorful Shading Accent 1" w:semiHidden="0" w:uiPriority="71" w:unhideWhenUsed="0"/>
+    <w:lsdException w:name="Colorful List Accent 1" w:semiHidden="0" w:uiPriority="72" w:unhideWhenUsed="0"/>
+    <w:lsdException w:name="Colorful Grid Accent 1" w:semiHidden="0" w:uiPriority="73" w:unhideWhenUsed="0"/>
+    <w:lsdException w:name="Light Shading Accent 2" w:semiHidden="0" w:uiPriority="60" w:unhideWhenUsed="0"/>
+    <w:lsdException w:name="Light List Accent 2" w:semiHidden="0" w:uiPriority="61" w:unhideWhenUsed="0"/>
+    <w:lsdException w:name="Light Grid Accent 2" w:semiHidden="0" w:uiPriority="62" w:unhideWhenUsed="0"/>
+    <w:lsdException w:name="Medium Shading 1 Accent 2" w:semiHidden="0" w:uiPriority="63" w:unhideWhenUsed="0"/>
+    <w:lsdException w:name="Medium Shading 2 Accent 2" w:semiHidden="0" w:uiPriority="64" w:unhideWhenUsed="0"/>
+    <w:lsdException w:name="Medium List 1 Accent 2" w:semiHidden="0" w:uiPriority="65" w:unhideWhenUsed="0"/>
+    <w:lsdException w:name="Medium List 2 Accent 2" w:semiHidden="0" w:uiPriority="66" w:unhideWhenUsed="0"/>
+    <w:lsdException w:name="Medium Grid 1 Accent 2" w:semiHidden="0" w:uiPriority="67" w:unhideWhenUsed="0"/>
+    <w:lsdException w:name="Medium Grid 2 Accent 2" w:semiHidden="0" w:uiPriority="68" w:unhideWhenUsed="0"/>
+    <w:lsdException w:name="Medium Grid 3 Accent 2" w:semiHidden="0" w:uiPriority="69" w:unhideWhenUsed="0"/>
+    <w:lsdException w:name="Dark List Accent 2" w:semiHidden="0" w:uiPriority="70" w:unhideWhenUsed="0"/>
+    <w:lsdException w:name="Colorful Shading Accent 2" w:semiHidden="0" w:uiPriority="71" w:unhideWhenUsed="0"/>
+    <w:lsdException w:name="Colorful List Accent 2" w:semiHidden="0" w:uiPriority="72" w:unhideWhenUsed="0"/>
+    <w:lsdException w:name="Colorful Grid Accent 2" w:semiHidden="0" w:uiPriority="73" w:unhideWhenUsed="0"/>
+    <w:lsdException w:name="Light Shading Accent 3" w:semiHidden="0" w:uiPriority="60" w:unhideWhenUsed="0"/>
+    <w:lsdException w:name="Light List Accent 3" w:semiHidden="0" w:uiPriority="61" w:unhideWhenUsed="0"/>
+    <w:lsdException w:name="Light Grid Accent 3" w:semiHidden="0" w:uiPriority="62" w:unhideWhenUsed="0"/>
+    <w:lsdException w:name="Medium Shading 1 Accent 3" w:semiHidden="0" w:uiPriority="63" w:unhideWhenUsed="0"/>
+    <w:lsdException w:name="Medium Shading 2 Accent 3" w:semiHidden="0" w:uiPriority="64" w:unhideWhenUsed="0"/>
+    <w:lsdException w:name="Medium List 1 Accent 3" w:semiHidden="0" w:uiPriority="65" w:unhideWhenUsed="0"/>
+    <w:lsdException w:name="Medium List 2 Accent 3" w:semiHidden="0" w:uiPriority="66" w:unhideWhenUsed="0"/>
+    <w:lsdException w:name="Medium Grid 1 Accent 3" w:semiHidden="0" w:uiPriority="67" w:unhideWhenUsed="0"/>
+    <w:lsdException w:name="Medium Grid 2 Accent 3" w:semiHidden="0" w:uiPriority="68" w:unhideWhenUsed="0"/>
+    <w:lsdException w:name="Medium Grid 3 Accent 3" w:semiHidden="0" w:uiPriority="69" w:unhideWhenUsed="0"/>
+    <w:lsdException w:name="Dark List Accent 3" w:semiHidden="0" w:uiPriority="70" w:unhideWhenUsed="0"/>
+    <w:lsdException w:name="Colorful Shading Accent 3" w:semiHidden="0" w:uiPriority="71" w:unhideWhenUsed="0"/>
+    <w:lsdException w:name="Colorful List Accent 3" w:semiHidden="0" w:uiPriority="72" w:unhideWhenUsed="0"/>
+    <w:lsdException w:name="Colorful Grid Accent 3" w:semiHidden="0" w:uiPriority="73" w:unhideWhenUsed="0"/>
+    <w:lsdException w:name="Light Shading Accent 4" w:semiHidden="0" w:uiPriority="60" w:unhideWhenUsed="0"/>
+    <w:lsdException w:name="Light List Accent 4" w:semiHidden="0" w:uiPriority="61" w:unhideWhenUsed="0"/>
+    <w:lsdException w:name="Light Grid Accent 4" w:semiHidden="0" w:uiPriority="62" w:unhideWhenUsed="0"/>
+    <w:lsdException w:name="Medium Shading 1 Accent 4" w:semiHidden="0" w:uiPriority="63" w:unhideWhenUsed="0"/>
+    <w:lsdException w:name="Medium Shading 2 Accent 4" w:semiHidden="0" w:uiPriority="64" w:unhideWhenUsed="0"/>
+    <w:lsdException w:name="Medium List 1 Accent 4" w:semiHidden="0" w:uiPriority="65" w:unhideWhenUsed="0"/>
+    <w:lsdException w:name="Medium List 2 Accent 4" w:semiHidden="0" w:uiPriority="66" w:unhideWhenUsed="0"/>
+    <w:lsdException w:name="Medium Grid 1 Accent 4" w:semiHidden="0" w:uiPriority="67" w:unhideWhenUsed="0"/>
+    <w:lsdException w:name="Medium Grid 2 Accent 4" w:semiHidden="0" w:uiPriority="68" w:unhideWhenUsed="0"/>
+    <w:lsdException w:name="Medium Grid 3 Accent 4" w:semiHidden="0" w:uiPriority="69" w:unhideWhenUsed="0"/>
+    <w:lsdException w:name="Dark List Accent 4" w:semiHidden="0" w:uiPriority="70" w:unhideWhenUsed="0"/>
+    <w:lsdException w:name="Colorful Shading Accent 4" w:semiHidden="0" w:uiPriority="71" w:unhideWhenUsed="0"/>
+    <w:lsdException w:name="Colorful List Accent 4" w:semiHidden="0" w:uiPriority="72" w:unhideWhenUsed="0"/>
+    <w:lsdException w:name="Colorful Grid Accent 4" w:semiHidden="0" w:uiPriority="73" w:unhideWhenUsed="0"/>
+    <w:lsdException w:name="Light Shading Accent 5" w:semiHidden="0" w:uiPriority="60" w:unhideWhenUsed="0"/>
+    <w:lsdException w:name="Light List Accent 5" w:semiHidden="0" w:uiPriority="61" w:unhideWhenUsed="0"/>
+    <w:lsdException w:name="Light Grid Accent 5" w:semiHidden="0" w:uiPriority="62" w:unhideWhenUsed="0"/>
+    <w:lsdException w:name="Medium Shading 1 Accent 5" w:semiHidden="0" w:uiPriority="63" w:unhideWhenUsed="0"/>
+    <w:lsdException w:name="Medium Shading 2 Accent 5" w:semiHidden="0" w:uiPriority="64" w:unhideWhenUsed="0"/>
+    <w:lsdException w:name="Medium List 1 Accent 5" w:semiHidden="0" w:uiPriority="65" w:unhideWhenUsed="0"/>
+    <w:lsdException w:name="Medium List 2 Accent 5" w:semiHidden="0" w:uiPriority="66" w:unhideWhenUsed="0"/>
+    <w:lsdException w:name="Medium Grid 1 Accent 5" w:semiHidden="0" w:uiPriority="67" w:unhideWhenUsed="0"/>
+    <w:lsdException w:name="Medium Grid 2 Accent 5" w:semiHidden="0" w:uiPriority="68" w:unhideWhenUsed="0"/>
+    <w:lsdException w:name="Medium Grid 3 Accent 5" w:semiHidden="0" w:uiPriority="69" w:unhideWhenUsed="0"/>
+    <w:lsdException w:name="Dark List Accent 5" w:semiHidden="0" w:uiPriority="70" w:unhideWhenUsed="0"/>
+    <w:lsdException w:name="Colorful Shading Accent 5" w:semiHidden="0" w:uiPriority="71" w:unhideWhenUsed="0"/>
+    <w:lsdException w:name="Colorful List Accent 5" w:semiHidden="0" w:uiPriority="72" w:unhideWhenUsed="0"/>
+    <w:lsdException w:name="Colorful Grid Accent 5" w:semiHidden="0" w:uiPriority="73" w:unhideWhenUsed="0"/>
+    <w:lsdException w:name="Light Shading Accent 6" w:semiHidden="0" w:uiPriority="60" w:unhideWhenUsed="0"/>
+    <w:lsdException w:name="Light List Accent 6" w:semiHidden="0" w:uiPriority="61" w:unhideWhenUsed="0"/>
+    <w:lsdException w:name="Light Grid Accent 6" w:semiHidden="0" w:uiPriority="62" w:unhideWhenUsed="0"/>
+    <w:lsdException w:name="Medium Shading 1 Accent 6" w:semiHidden="0" w:uiPriority="63" w:unhideWhenUsed="0"/>
+    <w:lsdException w:name="Medium Shading 2 Accent 6" w:semiHidden="0" w:uiPriority="64" w:unhideWhenUsed="0"/>
+    <w:lsdException w:name="Medium List 1 Accent 6" w:semiHidden="0" w:uiPriority="65" w:unhideWhenUsed="0"/>
+    <w:lsdException w:name="Medium List 2 Accent 6" w:semiHidden="0" w:uiPriority="66" w:unhideWhenUsed="0"/>
+    <w:lsdException w:name="Medium Grid 1 Accent 6" w:semiHidden="0" w:uiPriority="67" w:unhideWhenUsed="0"/>
+    <w:lsdException w:name="Medium Grid 2 Accent 6" w:semiHidden="0" w:uiPriority="68" w:unhideWhenUsed="0"/>
+    <w:lsdException w:name="Medium Grid 3 Accent 6" w:semiHidden="0" w:uiPriority="69" w:unhideWhenUsed="0"/>
+    <w:lsdException w:name="Dark List Accent 6" w:semiHidden="0" w:uiPriority="70" w:unhideWhenUsed="0"/>
+    <w:lsdException w:name="Colorful Shading Accent 6" w:semiHidden="0" w:uiPriority="71" w:unhideWhenUsed="0"/>
+    <w:lsdException w:name="Colorful List Accent 6" w:semiHidden="0" w:uiPriority="72" w:unhideWhenUsed="0"/>
+    <w:lsdException w:name="Colorful Grid Accent 6" w:semiHidden="0" w:uiPriority="73" w:unhideWhenUsed="0"/>
+    <w:lsdException w:name="Subtle Emphasis" w:semiHidden="0" w:uiPriority="19" w:unhideWhenUsed="0" w:qFormat="1"/>
+    <w:lsdException w:name="Intense Emphasis" w:semiHidden="0" w:uiPriority="21" w:unhideWhenUsed="0" w:qFormat="1"/>
+    <w:lsdException w:name="Subtle Reference" w:semiHidden="0" w:uiPriority="31" w:unhideWhenUsed="0" w:qFormat="1"/>
+    <w:lsdException w:name="Intense Reference" w:semiHidden="0" w:uiPriority="32" w:unhideWhenUsed="0" w:qFormat="1"/>
+    <w:lsdException w:name="Book Title" w:semiHidden="0" w:uiPriority="33" w:unhideWhenUsed="0" w:qFormat="1"/>
+    <w:lsdException w:name="Bibliography" w:uiPriority="37"/>
+    <w:lsdException w:name="TOC Heading" w:uiPriority="39" w:qFormat="1"/>
+  </w:latentStyles>
+  <w:style w:type="paragraph" w:default="1" w:styleId="Normal">
+    <w:name w:val="Normal"/>
+    <w:qFormat/>
+  </w:style>
+  <w:style w:type="character" w:default="1" w:styleId="DefaultParagraphFont">
+    <w:name w:val="Default Paragraph Font"/>
+    <w:uiPriority w:val="1"/>
+    <w:semiHidden/>
+    <w:unhideWhenUsed/>
+  </w:style>
+  <w:style w:type="table" w:default="1" w:styleId="TableNormal">
+    <w:name w:val="Normal Table"/>
+    <w:uiPriority w:val="99"/>
+    <w:semiHidden/>
+    <w:unhideWhenUsed/>
+    <w:tblPr>
+      <w:tblInd w:w="0" w:type="dxa"/>
+      <w:tblCellMar>
+        <w:top w:w="0" w:type="dxa"/>
+        <w:left w:w="108" w:type="dxa"/>
+        <w:bottom w:w="0" w:type="dxa"/>
+        <w:right w:w="108" w:type="dxa"/>
+      </w:tblCellMar>
+    </w:tblPr>
+  </w:style>
+  <w:style w:type="numbering" w:default="1" w:styleId="NoList">
+    <w:name w:val="No List"/>
+    <w:uiPriority w:val="99"/>
+    <w:semiHidden/>
+    <w:unhideWhenUsed/>
+  </w:style>
+</w:styles>
+</file>
+
 <file path=word/glossary/document.xml><?xml version="1.0" encoding="utf-8"?>
-<w:glossaryDocument xmlns:wpc="http://schemas.microsoft.com/office/word/2010/wordprocessingCanvas" xmlns:mc="http://schemas.openxmlformats.org/markup-compatibility/2006" xmlns:o="urn:schemas-microsoft-com:office:office" xmlns:r="http://schemas.openxmlformats.org/officeDocument/2006/relationships" xmlns:m="http://schemas.openxmlformats.org/officeDocument/2006/math" xmlns:v="urn:schemas-microsoft-com:vml" xmlns:wp14="http://schemas.microsoft.com/office/word/2010/wordprocessingDrawing" xmlns:wp="http://schemas.openxmlformats.org/drawingml/2006/wordprocessingDrawing" xmlns:w10="urn:schemas-microsoft-com:office:word" xmlns:w="http://schemas.openxmlformats.org/wordprocessingml/2006/main" xmlns:w14="http://schemas.microsoft.com/office/word/2010/wordml" xmlns:w15="http://schemas.microsoft.com/office/word/2012/wordml" xmlns:wpg="http://schemas.microsoft.com/office/word/2010/wordprocessingGroup" xmlns:wpi="http://schemas.microsoft.com/office/word/2010/wordprocessingInk" xmlns:wne="http://schemas.microsoft.com/office/word/2006/wordml" xmlns:wps="http://schemas.microsoft.com/office/word/2010/wordprocessingShape" mc:Ignorable="w14 w15 wp14">
+<w:glossaryDocument xmlns:wpc="http://schemas.microsoft.com/office/word/2010/wordprocessingCanvas" xmlns:mc="http://schemas.openxmlformats.org/markup-compatibility/2006" xmlns:o="urn:schemas-microsoft-com:office:office" xmlns:r="http://schemas.openxmlformats.org/officeDocument/2006/relationships" xmlns:m="http://schemas.openxmlformats.org/officeDocument/2006/math" xmlns:v="urn:schemas-microsoft-com:vml" xmlns:wp14="http://schemas.microsoft.com/office/word/2010/wordprocessingDrawing" xmlns:wp="http://schemas.openxmlformats.org/drawingml/2006/wordprocessingDrawing" xmlns:w10="urn:schemas-microsoft-com:office:word" xmlns:w="http://schemas.openxmlformats.org/wordprocessingml/2006/main" xmlns:w14="http://schemas.microsoft.com/office/word/2010/wordml" xmlns:wpg="http://schemas.microsoft.com/office/word/2010/wordprocessingGroup" xmlns:wpi="http://schemas.microsoft.com/office/word/2010/wordprocessingInk" xmlns:wne="http://schemas.microsoft.com/office/word/2006/wordml" xmlns:wps="http://schemas.microsoft.com/office/word/2010/wordprocessingShape" mc:Ignorable="w14 wp14">
   <w:docParts>
     <w:docPart>
       <w:docPartPr>
@@ -4337,7 +4296,7 @@
 </file>
 
 <file path=word/glossary/fontTable.xml><?xml version="1.0" encoding="utf-8"?>
-<w:fonts xmlns:mc="http://schemas.openxmlformats.org/markup-compatibility/2006" xmlns:r="http://schemas.openxmlformats.org/officeDocument/2006/relationships" xmlns:w="http://schemas.openxmlformats.org/wordprocessingml/2006/main" xmlns:w14="http://schemas.microsoft.com/office/word/2010/wordml" xmlns:w15="http://schemas.microsoft.com/office/word/2012/wordml" mc:Ignorable="w14 w15">
+<w:fonts xmlns:mc="http://schemas.openxmlformats.org/markup-compatibility/2006" xmlns:r="http://schemas.openxmlformats.org/officeDocument/2006/relationships" xmlns:w="http://schemas.openxmlformats.org/wordprocessingml/2006/main" xmlns:w14="http://schemas.microsoft.com/office/word/2010/wordml" mc:Ignorable="w14">
   <w:font w:name="Symbol">
     <w:panose1 w:val="05050102010706020507"/>
     <w:charset w:val="02"/>
@@ -4350,10 +4309,11 @@
     <w:charset w:val="00"/>
     <w:family w:val="roman"/>
     <w:pitch w:val="variable"/>
-    <w:sig w:usb0="E0002EFF" w:usb1="C0007843" w:usb2="00000009" w:usb3="00000000" w:csb0="000001FF" w:csb1="00000000"/>
+    <w:sig w:usb0="E0002AEF" w:usb1="C0007841" w:usb2="00000009" w:usb3="00000000" w:csb0="000001FF" w:csb1="00000000"/>
   </w:font>
   <w:font w:name="Segoe Condensed">
     <w:altName w:val="Arial Narrow"/>
+    <w:panose1 w:val="020B0606040200020203"/>
     <w:charset w:val="00"/>
     <w:family w:val="swiss"/>
     <w:pitch w:val="variable"/>
@@ -4384,23 +4344,17 @@
     <w:altName w:val="黑体"/>
     <w:panose1 w:val="02010609060101010101"/>
     <w:charset w:val="86"/>
-    <w:family w:val="modern"/>
-    <w:pitch w:val="fixed"/>
-    <w:sig w:usb0="800002BF" w:usb1="38CF7CFA" w:usb2="00000016" w:usb3="00000000" w:csb0="00040001" w:csb1="00000000"/>
+    <w:family w:val="auto"/>
+    <w:pitch w:val="variable"/>
+    <w:sig w:usb0="00000001" w:usb1="080E0000" w:usb2="00000010" w:usb3="00000000" w:csb0="00040000" w:csb1="00000000"/>
   </w:font>
   <w:font w:name="Tahoma">
     <w:panose1 w:val="020B0604030504040204"/>
     <w:charset w:val="00"/>
     <w:family w:val="swiss"/>
+    <w:notTrueType/>
     <w:pitch w:val="variable"/>
-    <w:sig w:usb0="E1002EFF" w:usb1="C000605B" w:usb2="00000029" w:usb3="00000000" w:csb0="000101FF" w:csb1="00000000"/>
-  </w:font>
-  <w:font w:name="Bookman Old Style">
-    <w:panose1 w:val="02050604050505020204"/>
-    <w:charset w:val="00"/>
-    <w:family w:val="roman"/>
-    <w:pitch w:val="variable"/>
-    <w:sig w:usb0="00000287" w:usb1="00000000" w:usb2="00000000" w:usb3="00000000" w:csb0="0000009F" w:csb1="00000000"/>
+    <w:sig w:usb0="00000003" w:usb1="00000000" w:usb2="00000000" w:usb3="00000000" w:csb0="00000001" w:csb1="00000000"/>
   </w:font>
   <w:font w:name="SimSun">
     <w:altName w:val="宋体"/>
@@ -4410,25 +4364,32 @@
     <w:pitch w:val="variable"/>
     <w:sig w:usb0="00000003" w:usb1="288F0000" w:usb2="00000016" w:usb3="00000000" w:csb0="00040001" w:csb1="00000000"/>
   </w:font>
+  <w:font w:name="Bookman Old Style">
+    <w:panose1 w:val="02050604050505020204"/>
+    <w:charset w:val="00"/>
+    <w:family w:val="roman"/>
+    <w:pitch w:val="variable"/>
+    <w:sig w:usb0="00000287" w:usb1="00000000" w:usb2="00000000" w:usb3="00000000" w:csb0="0000009F" w:csb1="00000000"/>
+  </w:font>
   <w:font w:name="Calibri">
     <w:panose1 w:val="020F0502020204030204"/>
     <w:charset w:val="00"/>
     <w:family w:val="swiss"/>
     <w:pitch w:val="variable"/>
-    <w:sig w:usb0="E00002FF" w:usb1="4000ACFF" w:usb2="00000001" w:usb3="00000000" w:csb0="0000019F" w:csb1="00000000"/>
+    <w:sig w:usb0="E10002FF" w:usb1="4000ACFF" w:usb2="00000009" w:usb3="00000000" w:csb0="0000019F" w:csb1="00000000"/>
   </w:font>
-  <w:font w:name="Calibri Light">
-    <w:panose1 w:val="020F0302020204030204"/>
+  <w:font w:name="Cambria">
+    <w:panose1 w:val="02040503050406030204"/>
     <w:charset w:val="00"/>
-    <w:family w:val="swiss"/>
+    <w:family w:val="roman"/>
     <w:pitch w:val="variable"/>
-    <w:sig w:usb0="A00002EF" w:usb1="4000207B" w:usb2="00000000" w:usb3="00000000" w:csb0="0000019F" w:csb1="00000000"/>
+    <w:sig w:usb0="E00002FF" w:usb1="400004FF" w:usb2="00000000" w:usb3="00000000" w:csb0="0000019F" w:csb1="00000000"/>
   </w:font>
 </w:fonts>
 </file>
 
 <file path=word/glossary/settings.xml><?xml version="1.0" encoding="utf-8"?>
-<w:settings xmlns:mc="http://schemas.openxmlformats.org/markup-compatibility/2006" xmlns:o="urn:schemas-microsoft-com:office:office" xmlns:r="http://schemas.openxmlformats.org/officeDocument/2006/relationships" xmlns:m="http://schemas.openxmlformats.org/officeDocument/2006/math" xmlns:v="urn:schemas-microsoft-com:vml" xmlns:w10="urn:schemas-microsoft-com:office:word" xmlns:w="http://schemas.openxmlformats.org/wordprocessingml/2006/main" xmlns:w14="http://schemas.microsoft.com/office/word/2010/wordml" xmlns:w15="http://schemas.microsoft.com/office/word/2012/wordml" xmlns:sl="http://schemas.openxmlformats.org/schemaLibrary/2006/main" mc:Ignorable="w14 w15">
+<w:settings xmlns:mc="http://schemas.openxmlformats.org/markup-compatibility/2006" xmlns:o="urn:schemas-microsoft-com:office:office" xmlns:r="http://schemas.openxmlformats.org/officeDocument/2006/relationships" xmlns:m="http://schemas.openxmlformats.org/officeDocument/2006/math" xmlns:v="urn:schemas-microsoft-com:vml" xmlns:w10="urn:schemas-microsoft-com:office:word" xmlns:w="http://schemas.openxmlformats.org/wordprocessingml/2006/main" xmlns:w14="http://schemas.microsoft.com/office/word/2010/wordml" xmlns:sl="http://schemas.openxmlformats.org/schemaLibrary/2006/main" mc:Ignorable="w14">
   <w:view w:val="normal"/>
   <w:defaultTabStop w:val="720"/>
   <w:characterSpacingControl w:val="doNotCompress"/>
@@ -4453,6 +4414,7 @@
     <w:rsid w:val="009E6D1B"/>
     <w:rsid w:val="00A80CDB"/>
     <w:rsid w:val="00BE7F90"/>
+    <w:rsid w:val="00CC02C8"/>
     <w:rsid w:val="00ED78CA"/>
     <w:rsid w:val="00F26564"/>
     <w:rsid w:val="00F56375"/>
@@ -4479,7 +4441,7 @@
 </file>
 
 <file path=word/glossary/styles.xml><?xml version="1.0" encoding="utf-8"?>
-<w:styles xmlns:mc="http://schemas.openxmlformats.org/markup-compatibility/2006" xmlns:r="http://schemas.openxmlformats.org/officeDocument/2006/relationships" xmlns:w="http://schemas.openxmlformats.org/wordprocessingml/2006/main" xmlns:w14="http://schemas.microsoft.com/office/word/2010/wordml" xmlns:w15="http://schemas.microsoft.com/office/word/2012/wordml" mc:Ignorable="w14 w15">
+<w:styles xmlns:mc="http://schemas.openxmlformats.org/markup-compatibility/2006" xmlns:r="http://schemas.openxmlformats.org/officeDocument/2006/relationships" xmlns:w="http://schemas.openxmlformats.org/wordprocessingml/2006/main" xmlns:w14="http://schemas.microsoft.com/office/word/2010/wordml" mc:Ignorable="w14">
   <w:docDefaults>
     <w:rPrDefault>
       <w:rPr>
@@ -4495,378 +4457,144 @@
       </w:pPr>
     </w:pPrDefault>
   </w:docDefaults>
-  <w:latentStyles w:defLockedState="0" w:defUIPriority="99" w:defSemiHidden="0" w:defUnhideWhenUsed="0" w:defQFormat="0" w:count="371">
-    <w:lsdException w:name="Normal" w:uiPriority="0" w:qFormat="1"/>
-    <w:lsdException w:name="heading 1" w:uiPriority="9" w:qFormat="1"/>
-    <w:lsdException w:name="heading 2" w:semiHidden="1" w:uiPriority="9" w:unhideWhenUsed="1" w:qFormat="1"/>
-    <w:lsdException w:name="heading 3" w:semiHidden="1" w:uiPriority="9" w:unhideWhenUsed="1" w:qFormat="1"/>
-    <w:lsdException w:name="heading 4" w:semiHidden="1" w:uiPriority="9" w:unhideWhenUsed="1" w:qFormat="1"/>
-    <w:lsdException w:name="heading 5" w:semiHidden="1" w:uiPriority="9" w:unhideWhenUsed="1" w:qFormat="1"/>
-    <w:lsdException w:name="heading 6" w:semiHidden="1" w:uiPriority="9" w:unhideWhenUsed="1" w:qFormat="1"/>
-    <w:lsdException w:name="heading 7" w:semiHidden="1" w:uiPriority="9" w:unhideWhenUsed="1" w:qFormat="1"/>
-    <w:lsdException w:name="heading 8" w:semiHidden="1" w:uiPriority="9" w:unhideWhenUsed="1" w:qFormat="1"/>
-    <w:lsdException w:name="heading 9" w:semiHidden="1" w:uiPriority="9" w:unhideWhenUsed="1" w:qFormat="1"/>
-    <w:lsdException w:name="index 1" w:semiHidden="1" w:unhideWhenUsed="1"/>
-    <w:lsdException w:name="index 2" w:semiHidden="1" w:unhideWhenUsed="1"/>
-    <w:lsdException w:name="index 3" w:semiHidden="1" w:unhideWhenUsed="1"/>
-    <w:lsdException w:name="index 4" w:semiHidden="1" w:unhideWhenUsed="1"/>
-    <w:lsdException w:name="index 5" w:semiHidden="1" w:unhideWhenUsed="1"/>
-    <w:lsdException w:name="index 6" w:semiHidden="1" w:unhideWhenUsed="1"/>
-    <w:lsdException w:name="index 7" w:semiHidden="1" w:unhideWhenUsed="1"/>
-    <w:lsdException w:name="index 8" w:semiHidden="1" w:unhideWhenUsed="1"/>
-    <w:lsdException w:name="index 9" w:semiHidden="1" w:unhideWhenUsed="1"/>
-    <w:lsdException w:name="toc 1" w:semiHidden="1" w:uiPriority="39" w:unhideWhenUsed="1"/>
-    <w:lsdException w:name="toc 2" w:semiHidden="1" w:uiPriority="39" w:unhideWhenUsed="1"/>
-    <w:lsdException w:name="toc 3" w:semiHidden="1" w:uiPriority="39" w:unhideWhenUsed="1"/>
-    <w:lsdException w:name="toc 4" w:semiHidden="1" w:uiPriority="39" w:unhideWhenUsed="1"/>
-    <w:lsdException w:name="toc 5" w:semiHidden="1" w:uiPriority="39" w:unhideWhenUsed="1"/>
-    <w:lsdException w:name="toc 6" w:semiHidden="1" w:uiPriority="39" w:unhideWhenUsed="1"/>
-    <w:lsdException w:name="toc 7" w:semiHidden="1" w:uiPriority="39" w:unhideWhenUsed="1"/>
-    <w:lsdException w:name="toc 8" w:semiHidden="1" w:uiPriority="39" w:unhideWhenUsed="1"/>
-    <w:lsdException w:name="toc 9" w:semiHidden="1" w:uiPriority="39" w:unhideWhenUsed="1"/>
-    <w:lsdException w:name="Normal Indent" w:semiHidden="1" w:unhideWhenUsed="1"/>
-    <w:lsdException w:name="footnote text" w:semiHidden="1" w:unhideWhenUsed="1"/>
-    <w:lsdException w:name="annotation text" w:semiHidden="1" w:unhideWhenUsed="1"/>
-    <w:lsdException w:name="header" w:semiHidden="1" w:unhideWhenUsed="1"/>
-    <w:lsdException w:name="footer" w:semiHidden="1" w:unhideWhenUsed="1"/>
-    <w:lsdException w:name="index heading" w:semiHidden="1" w:unhideWhenUsed="1"/>
-    <w:lsdException w:name="caption" w:semiHidden="1" w:uiPriority="35" w:unhideWhenUsed="1" w:qFormat="1"/>
-    <w:lsdException w:name="table of figures" w:semiHidden="1" w:unhideWhenUsed="1"/>
-    <w:lsdException w:name="envelope address" w:semiHidden="1" w:unhideWhenUsed="1"/>
-    <w:lsdException w:name="envelope return" w:semiHidden="1" w:unhideWhenUsed="1"/>
-    <w:lsdException w:name="footnote reference" w:semiHidden="1" w:unhideWhenUsed="1"/>
-    <w:lsdException w:name="annotation reference" w:semiHidden="1" w:unhideWhenUsed="1"/>
-    <w:lsdException w:name="line number" w:semiHidden="1" w:unhideWhenUsed="1"/>
-    <w:lsdException w:name="page number" w:semiHidden="1" w:unhideWhenUsed="1"/>
-    <w:lsdException w:name="endnote reference" w:semiHidden="1" w:unhideWhenUsed="1"/>
-    <w:lsdException w:name="endnote text" w:semiHidden="1" w:unhideWhenUsed="1"/>
-    <w:lsdException w:name="table of authorities" w:semiHidden="1" w:unhideWhenUsed="1"/>
-    <w:lsdException w:name="macro" w:semiHidden="1" w:unhideWhenUsed="1"/>
-    <w:lsdException w:name="toa heading" w:semiHidden="1" w:unhideWhenUsed="1"/>
-    <w:lsdException w:name="List" w:semiHidden="1" w:unhideWhenUsed="1"/>
-    <w:lsdException w:name="List Bullet" w:semiHidden="1" w:unhideWhenUsed="1"/>
-    <w:lsdException w:name="List Number" w:semiHidden="1" w:unhideWhenUsed="1"/>
-    <w:lsdException w:name="List 2" w:semiHidden="1" w:unhideWhenUsed="1"/>
-    <w:lsdException w:name="List 3" w:semiHidden="1" w:unhideWhenUsed="1"/>
-    <w:lsdException w:name="List 4" w:semiHidden="1" w:unhideWhenUsed="1"/>
-    <w:lsdException w:name="List 5" w:semiHidden="1" w:unhideWhenUsed="1"/>
-    <w:lsdException w:name="List Bullet 2" w:semiHidden="1" w:unhideWhenUsed="1"/>
-    <w:lsdException w:name="List Bullet 3" w:semiHidden="1" w:unhideWhenUsed="1"/>
-    <w:lsdException w:name="List Bullet 4" w:semiHidden="1" w:unhideWhenUsed="1"/>
-    <w:lsdException w:name="List Bullet 5" w:semiHidden="1" w:unhideWhenUsed="1"/>
-    <w:lsdException w:name="List Number 2" w:semiHidden="1" w:unhideWhenUsed="1"/>
-    <w:lsdException w:name="List Number 3" w:semiHidden="1" w:unhideWhenUsed="1"/>
-    <w:lsdException w:name="List Number 4" w:semiHidden="1" w:unhideWhenUsed="1"/>
-    <w:lsdException w:name="List Number 5" w:semiHidden="1" w:unhideWhenUsed="1"/>
-    <w:lsdException w:name="Title" w:uiPriority="10" w:qFormat="1"/>
-    <w:lsdException w:name="Closing" w:semiHidden="1" w:unhideWhenUsed="1"/>
-    <w:lsdException w:name="Signature" w:semiHidden="1" w:unhideWhenUsed="1"/>
-    <w:lsdException w:name="Default Paragraph Font" w:semiHidden="1" w:uiPriority="1" w:unhideWhenUsed="1"/>
-    <w:lsdException w:name="Body Text" w:semiHidden="1" w:unhideWhenUsed="1"/>
-    <w:lsdException w:name="Body Text Indent" w:semiHidden="1" w:unhideWhenUsed="1"/>
-    <w:lsdException w:name="List Continue" w:semiHidden="1" w:unhideWhenUsed="1"/>
-    <w:lsdException w:name="List Continue 2" w:semiHidden="1" w:unhideWhenUsed="1"/>
-    <w:lsdException w:name="List Continue 3" w:semiHidden="1" w:unhideWhenUsed="1"/>
-    <w:lsdException w:name="List Continue 4" w:semiHidden="1" w:unhideWhenUsed="1"/>
-    <w:lsdException w:name="List Continue 5" w:semiHidden="1" w:unhideWhenUsed="1"/>
-    <w:lsdException w:name="Message Header" w:semiHidden="1" w:unhideWhenUsed="1"/>
-    <w:lsdException w:name="Subtitle" w:uiPriority="11" w:qFormat="1"/>
-    <w:lsdException w:name="Salutation" w:semiHidden="1" w:unhideWhenUsed="1"/>
-    <w:lsdException w:name="Date" w:semiHidden="1" w:unhideWhenUsed="1"/>
-    <w:lsdException w:name="Body Text First Indent" w:semiHidden="1" w:unhideWhenUsed="1"/>
-    <w:lsdException w:name="Body Text First Indent 2" w:semiHidden="1" w:unhideWhenUsed="1"/>
-    <w:lsdException w:name="Note Heading" w:semiHidden="1" w:unhideWhenUsed="1"/>
-    <w:lsdException w:name="Body Text 2" w:semiHidden="1" w:unhideWhenUsed="1"/>
-    <w:lsdException w:name="Body Text 3" w:semiHidden="1" w:unhideWhenUsed="1"/>
-    <w:lsdException w:name="Body Text Indent 2" w:semiHidden="1" w:unhideWhenUsed="1"/>
-    <w:lsdException w:name="Body Text Indent 3" w:semiHidden="1" w:unhideWhenUsed="1"/>
-    <w:lsdException w:name="Block Text" w:semiHidden="1" w:unhideWhenUsed="1"/>
-    <w:lsdException w:name="Hyperlink" w:semiHidden="1" w:unhideWhenUsed="1"/>
-    <w:lsdException w:name="FollowedHyperlink" w:semiHidden="1" w:unhideWhenUsed="1"/>
-    <w:lsdException w:name="Strong" w:uiPriority="22" w:qFormat="1"/>
-    <w:lsdException w:name="Emphasis" w:uiPriority="20" w:qFormat="1"/>
-    <w:lsdException w:name="Document Map" w:semiHidden="1" w:unhideWhenUsed="1"/>
-    <w:lsdException w:name="Plain Text" w:semiHidden="1" w:unhideWhenUsed="1"/>
-    <w:lsdException w:name="E-mail Signature" w:semiHidden="1" w:unhideWhenUsed="1"/>
-    <w:lsdException w:name="HTML Top of Form" w:semiHidden="1" w:unhideWhenUsed="1"/>
-    <w:lsdException w:name="HTML Bottom of Form" w:semiHidden="1" w:unhideWhenUsed="1"/>
-    <w:lsdException w:name="Normal (Web)" w:semiHidden="1" w:unhideWhenUsed="1"/>
-    <w:lsdException w:name="HTML Acronym" w:semiHidden="1" w:unhideWhenUsed="1"/>
-    <w:lsdException w:name="HTML Address" w:semiHidden="1" w:unhideWhenUsed="1"/>
-    <w:lsdException w:name="HTML Cite" w:semiHidden="1" w:unhideWhenUsed="1"/>
-    <w:lsdException w:name="HTML Code" w:semiHidden="1" w:unhideWhenUsed="1"/>
-    <w:lsdException w:name="HTML Definition" w:semiHidden="1" w:unhideWhenUsed="1"/>
-    <w:lsdException w:name="HTML Keyboard" w:semiHidden="1" w:unhideWhenUsed="1"/>
-    <w:lsdException w:name="HTML Preformatted" w:semiHidden="1" w:unhideWhenUsed="1"/>
-    <w:lsdException w:name="HTML Sample" w:semiHidden="1" w:unhideWhenUsed="1"/>
-    <w:lsdException w:name="HTML Typewriter" w:semiHidden="1" w:unhideWhenUsed="1"/>
-    <w:lsdException w:name="HTML Variable" w:semiHidden="1" w:unhideWhenUsed="1"/>
-    <w:lsdException w:name="Normal Table" w:semiHidden="1" w:unhideWhenUsed="1"/>
-    <w:lsdException w:name="annotation subject" w:semiHidden="1" w:unhideWhenUsed="1"/>
-    <w:lsdException w:name="No List" w:semiHidden="1" w:unhideWhenUsed="1"/>
-    <w:lsdException w:name="Outline List 1" w:semiHidden="1" w:unhideWhenUsed="1"/>
-    <w:lsdException w:name="Outline List 2" w:semiHidden="1" w:unhideWhenUsed="1"/>
-    <w:lsdException w:name="Outline List 3" w:semiHidden="1" w:unhideWhenUsed="1"/>
-    <w:lsdException w:name="Table Simple 1" w:semiHidden="1" w:unhideWhenUsed="1"/>
-    <w:lsdException w:name="Table Simple 2" w:semiHidden="1" w:unhideWhenUsed="1"/>
-    <w:lsdException w:name="Table Simple 3" w:semiHidden="1" w:unhideWhenUsed="1"/>
-    <w:lsdException w:name="Table Classic 1" w:semiHidden="1" w:unhideWhenUsed="1"/>
-    <w:lsdException w:name="Table Classic 2" w:semiHidden="1" w:unhideWhenUsed="1"/>
-    <w:lsdException w:name="Table Classic 3" w:semiHidden="1" w:unhideWhenUsed="1"/>
-    <w:lsdException w:name="Table Classic 4" w:semiHidden="1" w:unhideWhenUsed="1"/>
-    <w:lsdException w:name="Table Colorful 1" w:semiHidden="1" w:unhideWhenUsed="1"/>
-    <w:lsdException w:name="Table Colorful 2" w:semiHidden="1" w:unhideWhenUsed="1"/>
-    <w:lsdException w:name="Table Colorful 3" w:semiHidden="1" w:unhideWhenUsed="1"/>
-    <w:lsdException w:name="Table Columns 1" w:semiHidden="1" w:unhideWhenUsed="1"/>
-    <w:lsdException w:name="Table Columns 2" w:semiHidden="1" w:unhideWhenUsed="1"/>
-    <w:lsdException w:name="Table Columns 3" w:semiHidden="1" w:unhideWhenUsed="1"/>
-    <w:lsdException w:name="Table Columns 4" w:semiHidden="1" w:unhideWhenUsed="1"/>
-    <w:lsdException w:name="Table Columns 5" w:semiHidden="1" w:unhideWhenUsed="1"/>
-    <w:lsdException w:name="Table Grid 1" w:semiHidden="1" w:unhideWhenUsed="1"/>
-    <w:lsdException w:name="Table Grid 2" w:semiHidden="1" w:unhideWhenUsed="1"/>
-    <w:lsdException w:name="Table Grid 3" w:semiHidden="1" w:unhideWhenUsed="1"/>
-    <w:lsdException w:name="Table Grid 4" w:semiHidden="1" w:unhideWhenUsed="1"/>
-    <w:lsdException w:name="Table Grid 5" w:semiHidden="1" w:unhideWhenUsed="1"/>
-    <w:lsdException w:name="Table Grid 6" w:semiHidden="1" w:unhideWhenUsed="1"/>
-    <w:lsdException w:name="Table Grid 7" w:semiHidden="1" w:unhideWhenUsed="1"/>
-    <w:lsdException w:name="Table Grid 8" w:semiHidden="1" w:unhideWhenUsed="1"/>
-    <w:lsdException w:name="Table List 1" w:semiHidden="1" w:unhideWhenUsed="1"/>
-    <w:lsdException w:name="Table List 2" w:semiHidden="1" w:unhideWhenUsed="1"/>
-    <w:lsdException w:name="Table List 3" w:semiHidden="1" w:unhideWhenUsed="1"/>
-    <w:lsdException w:name="Table List 4" w:semiHidden="1" w:unhideWhenUsed="1"/>
-    <w:lsdException w:name="Table List 5" w:semiHidden="1" w:unhideWhenUsed="1"/>
-    <w:lsdException w:name="Table List 6" w:semiHidden="1" w:unhideWhenUsed="1"/>
-    <w:lsdException w:name="Table List 7" w:semiHidden="1" w:unhideWhenUsed="1"/>
-    <w:lsdException w:name="Table List 8" w:semiHidden="1" w:unhideWhenUsed="1"/>
-    <w:lsdException w:name="Table 3D effects 1" w:semiHidden="1" w:unhideWhenUsed="1"/>
-    <w:lsdException w:name="Table 3D effects 2" w:semiHidden="1" w:unhideWhenUsed="1"/>
-    <w:lsdException w:name="Table 3D effects 3" w:semiHidden="1" w:unhideWhenUsed="1"/>
-    <w:lsdException w:name="Table Contemporary" w:semiHidden="1" w:unhideWhenUsed="1"/>
-    <w:lsdException w:name="Table Elegant" w:semiHidden="1" w:unhideWhenUsed="1"/>
-    <w:lsdException w:name="Table Professional" w:semiHidden="1" w:unhideWhenUsed="1"/>
-    <w:lsdException w:name="Table Subtle 1" w:semiHidden="1" w:unhideWhenUsed="1"/>
-    <w:lsdException w:name="Table Subtle 2" w:semiHidden="1" w:unhideWhenUsed="1"/>
-    <w:lsdException w:name="Table Web 1" w:semiHidden="1" w:unhideWhenUsed="1"/>
-    <w:lsdException w:name="Table Web 2" w:semiHidden="1" w:unhideWhenUsed="1"/>
-    <w:lsdException w:name="Table Web 3" w:semiHidden="1" w:unhideWhenUsed="1"/>
-    <w:lsdException w:name="Balloon Text" w:semiHidden="1" w:unhideWhenUsed="1"/>
-    <w:lsdException w:name="Table Grid" w:uiPriority="59"/>
-    <w:lsdException w:name="Table Theme" w:semiHidden="1" w:unhideWhenUsed="1"/>
-    <w:lsdException w:name="Placeholder Text" w:semiHidden="1"/>
-    <w:lsdException w:name="No Spacing" w:uiPriority="1" w:qFormat="1"/>
-    <w:lsdException w:name="Light Shading" w:uiPriority="60"/>
-    <w:lsdException w:name="Light List" w:uiPriority="61"/>
-    <w:lsdException w:name="Light Grid" w:uiPriority="62"/>
-    <w:lsdException w:name="Medium Shading 1" w:uiPriority="63"/>
-    <w:lsdException w:name="Medium Shading 2" w:uiPriority="64"/>
-    <w:lsdException w:name="Medium List 1" w:uiPriority="65"/>
-    <w:lsdException w:name="Medium List 2" w:uiPriority="66"/>
-    <w:lsdException w:name="Medium Grid 1" w:uiPriority="67"/>
-    <w:lsdException w:name="Medium Grid 2" w:uiPriority="68"/>
-    <w:lsdException w:name="Medium Grid 3" w:uiPriority="69"/>
-    <w:lsdException w:name="Dark List" w:uiPriority="70"/>
-    <w:lsdException w:name="Colorful Shading" w:uiPriority="71"/>
-    <w:lsdException w:name="Colorful List" w:uiPriority="72"/>
-    <w:lsdException w:name="Colorful Grid" w:uiPriority="73"/>
-    <w:lsdException w:name="Light Shading Accent 1" w:uiPriority="60"/>
-    <w:lsdException w:name="Light List Accent 1" w:uiPriority="61"/>
-    <w:lsdException w:name="Light Grid Accent 1" w:uiPriority="62"/>
-    <w:lsdException w:name="Medium Shading 1 Accent 1" w:uiPriority="63"/>
-    <w:lsdException w:name="Medium Shading 2 Accent 1" w:uiPriority="64"/>
-    <w:lsdException w:name="Medium List 1 Accent 1" w:uiPriority="65"/>
-    <w:lsdException w:name="Revision" w:semiHidden="1"/>
-    <w:lsdException w:name="List Paragraph" w:uiPriority="34" w:qFormat="1"/>
-    <w:lsdException w:name="Quote" w:uiPriority="29" w:qFormat="1"/>
-    <w:lsdException w:name="Intense Quote" w:uiPriority="30" w:qFormat="1"/>
-    <w:lsdException w:name="Medium List 2 Accent 1" w:uiPriority="66"/>
-    <w:lsdException w:name="Medium Grid 1 Accent 1" w:uiPriority="67"/>
-    <w:lsdException w:name="Medium Grid 2 Accent 1" w:uiPriority="68"/>
-    <w:lsdException w:name="Medium Grid 3 Accent 1" w:uiPriority="69"/>
-    <w:lsdException w:name="Dark List Accent 1" w:uiPriority="70"/>
-    <w:lsdException w:name="Colorful Shading Accent 1" w:uiPriority="71"/>
-    <w:lsdException w:name="Colorful List Accent 1" w:uiPriority="72"/>
-    <w:lsdException w:name="Colorful Grid Accent 1" w:uiPriority="73"/>
-    <w:lsdException w:name="Light Shading Accent 2" w:uiPriority="60"/>
-    <w:lsdException w:name="Light List Accent 2" w:uiPriority="61"/>
-    <w:lsdException w:name="Light Grid Accent 2" w:uiPriority="62"/>
-    <w:lsdException w:name="Medium Shading 1 Accent 2" w:uiPriority="63"/>
-    <w:lsdException w:name="Medium Shading 2 Accent 2" w:uiPriority="64"/>
-    <w:lsdException w:name="Medium List 1 Accent 2" w:uiPriority="65"/>
-    <w:lsdException w:name="Medium List 2 Accent 2" w:uiPriority="66"/>
-    <w:lsdException w:name="Medium Grid 1 Accent 2" w:uiPriority="67"/>
-    <w:lsdException w:name="Medium Grid 2 Accent 2" w:uiPriority="68"/>
-    <w:lsdException w:name="Medium Grid 3 Accent 2" w:uiPriority="69"/>
-    <w:lsdException w:name="Dark List Accent 2" w:uiPriority="70"/>
-    <w:lsdException w:name="Colorful Shading Accent 2" w:uiPriority="71"/>
-    <w:lsdException w:name="Colorful List Accent 2" w:uiPriority="72"/>
-    <w:lsdException w:name="Colorful Grid Accent 2" w:uiPriority="73"/>
-    <w:lsdException w:name="Light Shading Accent 3" w:uiPriority="60"/>
-    <w:lsdException w:name="Light List Accent 3" w:uiPriority="61"/>
-    <w:lsdException w:name="Light Grid Accent 3" w:uiPriority="62"/>
-    <w:lsdException w:name="Medium Shading 1 Accent 3" w:uiPriority="63"/>
-    <w:lsdException w:name="Medium Shading 2 Accent 3" w:uiPriority="64"/>
-    <w:lsdException w:name="Medium List 1 Accent 3" w:uiPriority="65"/>
-    <w:lsdException w:name="Medium List 2 Accent 3" w:uiPriority="66"/>
-    <w:lsdException w:name="Medium Grid 1 Accent 3" w:uiPriority="67"/>
-    <w:lsdException w:name="Medium Grid 2 Accent 3" w:uiPriority="68"/>
-    <w:lsdException w:name="Medium Grid 3 Accent 3" w:uiPriority="69"/>
-    <w:lsdException w:name="Dark List Accent 3" w:uiPriority="70"/>
-    <w:lsdException w:name="Colorful Shading Accent 3" w:uiPriority="71"/>
-    <w:lsdException w:name="Colorful List Accent 3" w:uiPriority="72"/>
-    <w:lsdException w:name="Colorful Grid Accent 3" w:uiPriority="73"/>
-    <w:lsdException w:name="Light Shading Accent 4" w:uiPriority="60"/>
-    <w:lsdException w:name="Light List Accent 4" w:uiPriority="61"/>
-    <w:lsdException w:name="Light Grid Accent 4" w:uiPriority="62"/>
-    <w:lsdException w:name="Medium Shading 1 Accent 4" w:uiPriority="63"/>
-    <w:lsdException w:name="Medium Shading 2 Accent 4" w:uiPriority="64"/>
-    <w:lsdException w:name="Medium List 1 Accent 4" w:uiPriority="65"/>
-    <w:lsdException w:name="Medium List 2 Accent 4" w:uiPriority="66"/>
-    <w:lsdException w:name="Medium Grid 1 Accent 4" w:uiPriority="67"/>
-    <w:lsdException w:name="Medium Grid 2 Accent 4" w:uiPriority="68"/>
-    <w:lsdException w:name="Medium Grid 3 Accent 4" w:uiPriority="69"/>
-    <w:lsdException w:name="Dark List Accent 4" w:uiPriority="70"/>
-    <w:lsdException w:name="Colorful Shading Accent 4" w:uiPriority="71"/>
-    <w:lsdException w:name="Colorful List Accent 4" w:uiPriority="72"/>
-    <w:lsdException w:name="Colorful Grid Accent 4" w:uiPriority="73"/>
-    <w:lsdException w:name="Light Shading Accent 5" w:uiPriority="60"/>
-    <w:lsdException w:name="Light List Accent 5" w:uiPriority="61"/>
-    <w:lsdException w:name="Light Grid Accent 5" w:uiPriority="62"/>
-    <w:lsdException w:name="Medium Shading 1 Accent 5" w:uiPriority="63"/>
-    <w:lsdException w:name="Medium Shading 2 Accent 5" w:uiPriority="64"/>
-    <w:lsdException w:name="Medium List 1 Accent 5" w:uiPriority="65"/>
-    <w:lsdException w:name="Medium List 2 Accent 5" w:uiPriority="66"/>
-    <w:lsdException w:name="Medium Grid 1 Accent 5" w:uiPriority="67"/>
-    <w:lsdException w:name="Medium Grid 2 Accent 5" w:uiPriority="68"/>
-    <w:lsdException w:name="Medium Grid 3 Accent 5" w:uiPriority="69"/>
-    <w:lsdException w:name="Dark List Accent 5" w:uiPriority="70"/>
-    <w:lsdException w:name="Colorful Shading Accent 5" w:uiPriority="71"/>
-    <w:lsdException w:name="Colorful List Accent 5" w:uiPriority="72"/>
-    <w:lsdException w:name="Colorful Grid Accent 5" w:uiPriority="73"/>
-    <w:lsdException w:name="Light Shading Accent 6" w:uiPriority="60"/>
-    <w:lsdException w:name="Light List Accent 6" w:uiPriority="61"/>
-    <w:lsdException w:name="Light Grid Accent 6" w:uiPriority="62"/>
-    <w:lsdException w:name="Medium Shading 1 Accent 6" w:uiPriority="63"/>
-    <w:lsdException w:name="Medium Shading 2 Accent 6" w:uiPriority="64"/>
-    <w:lsdException w:name="Medium List 1 Accent 6" w:uiPriority="65"/>
-    <w:lsdException w:name="Medium List 2 Accent 6" w:uiPriority="66"/>
-    <w:lsdException w:name="Medium Grid 1 Accent 6" w:uiPriority="67"/>
-    <w:lsdException w:name="Medium Grid 2 Accent 6" w:uiPriority="68"/>
-    <w:lsdException w:name="Medium Grid 3 Accent 6" w:uiPriority="69"/>
-    <w:lsdException w:name="Dark List Accent 6" w:uiPriority="70"/>
-    <w:lsdException w:name="Colorful Shading Accent 6" w:uiPriority="71"/>
-    <w:lsdException w:name="Colorful List Accent 6" w:uiPriority="72"/>
-    <w:lsdException w:name="Colorful Grid Accent 6" w:uiPriority="73"/>
-    <w:lsdException w:name="Subtle Emphasis" w:uiPriority="19" w:qFormat="1"/>
-    <w:lsdException w:name="Intense Emphasis" w:uiPriority="21" w:qFormat="1"/>
-    <w:lsdException w:name="Subtle Reference" w:uiPriority="31" w:qFormat="1"/>
-    <w:lsdException w:name="Intense Reference" w:uiPriority="32" w:qFormat="1"/>
-    <w:lsdException w:name="Book Title" w:uiPriority="33" w:qFormat="1"/>
-    <w:lsdException w:name="Bibliography" w:semiHidden="1" w:uiPriority="37" w:unhideWhenUsed="1"/>
-    <w:lsdException w:name="TOC Heading" w:semiHidden="1" w:uiPriority="39" w:unhideWhenUsed="1" w:qFormat="1"/>
-    <w:lsdException w:name="Plain Table 1" w:uiPriority="41"/>
-    <w:lsdException w:name="Plain Table 2" w:uiPriority="42"/>
-    <w:lsdException w:name="Plain Table 3" w:uiPriority="43"/>
-    <w:lsdException w:name="Plain Table 4" w:uiPriority="44"/>
-    <w:lsdException w:name="Plain Table 5" w:uiPriority="45"/>
-    <w:lsdException w:name="Grid Table Light" w:uiPriority="40"/>
-    <w:lsdException w:name="Grid Table 1 Light" w:uiPriority="46"/>
-    <w:lsdException w:name="Grid Table 2" w:uiPriority="47"/>
-    <w:lsdException w:name="Grid Table 3" w:uiPriority="48"/>
-    <w:lsdException w:name="Grid Table 4" w:uiPriority="49"/>
-    <w:lsdException w:name="Grid Table 5 Dark" w:uiPriority="50"/>
-    <w:lsdException w:name="Grid Table 6 Colorful" w:uiPriority="51"/>
-    <w:lsdException w:name="Grid Table 7 Colorful" w:uiPriority="52"/>
-    <w:lsdException w:name="Grid Table 1 Light Accent 1" w:uiPriority="46"/>
-    <w:lsdException w:name="Grid Table 2 Accent 1" w:uiPriority="47"/>
-    <w:lsdException w:name="Grid Table 3 Accent 1" w:uiPriority="48"/>
-    <w:lsdException w:name="Grid Table 4 Accent 1" w:uiPriority="49"/>
-    <w:lsdException w:name="Grid Table 5 Dark Accent 1" w:uiPriority="50"/>
-    <w:lsdException w:name="Grid Table 6 Colorful Accent 1" w:uiPriority="51"/>
-    <w:lsdException w:name="Grid Table 7 Colorful Accent 1" w:uiPriority="52"/>
-    <w:lsdException w:name="Grid Table 1 Light Accent 2" w:uiPriority="46"/>
-    <w:lsdException w:name="Grid Table 2 Accent 2" w:uiPriority="47"/>
-    <w:lsdException w:name="Grid Table 3 Accent 2" w:uiPriority="48"/>
-    <w:lsdException w:name="Grid Table 4 Accent 2" w:uiPriority="49"/>
-    <w:lsdException w:name="Grid Table 5 Dark Accent 2" w:uiPriority="50"/>
-    <w:lsdException w:name="Grid Table 6 Colorful Accent 2" w:uiPriority="51"/>
-    <w:lsdException w:name="Grid Table 7 Colorful Accent 2" w:uiPriority="52"/>
-    <w:lsdException w:name="Grid Table 1 Light Accent 3" w:uiPriority="46"/>
-    <w:lsdException w:name="Grid Table 2 Accent 3" w:uiPriority="47"/>
-    <w:lsdException w:name="Grid Table 3 Accent 3" w:uiPriority="48"/>
-    <w:lsdException w:name="Grid Table 4 Accent 3" w:uiPriority="49"/>
-    <w:lsdException w:name="Grid Table 5 Dark Accent 3" w:uiPriority="50"/>
-    <w:lsdException w:name="Grid Table 6 Colorful Accent 3" w:uiPriority="51"/>
-    <w:lsdException w:name="Grid Table 7 Colorful Accent 3" w:uiPriority="52"/>
-    <w:lsdException w:name="Grid Table 1 Light Accent 4" w:uiPriority="46"/>
-    <w:lsdException w:name="Grid Table 2 Accent 4" w:uiPriority="47"/>
-    <w:lsdException w:name="Grid Table 3 Accent 4" w:uiPriority="48"/>
-    <w:lsdException w:name="Grid Table 4 Accent 4" w:uiPriority="49"/>
-    <w:lsdException w:name="Grid Table 5 Dark Accent 4" w:uiPriority="50"/>
-    <w:lsdException w:name="Grid Table 6 Colorful Accent 4" w:uiPriority="51"/>
-    <w:lsdException w:name="Grid Table 7 Colorful Accent 4" w:uiPriority="52"/>
-    <w:lsdException w:name="Grid Table 1 Light Accent 5" w:uiPriority="46"/>
-    <w:lsdException w:name="Grid Table 2 Accent 5" w:uiPriority="47"/>
-    <w:lsdException w:name="Grid Table 3 Accent 5" w:uiPriority="48"/>
-    <w:lsdException w:name="Grid Table 4 Accent 5" w:uiPriority="49"/>
-    <w:lsdException w:name="Grid Table 5 Dark Accent 5" w:uiPriority="50"/>
-    <w:lsdException w:name="Grid Table 6 Colorful Accent 5" w:uiPriority="51"/>
-    <w:lsdException w:name="Grid Table 7 Colorful Accent 5" w:uiPriority="52"/>
-    <w:lsdException w:name="Grid Table 1 Light Accent 6" w:uiPriority="46"/>
-    <w:lsdException w:name="Grid Table 2 Accent 6" w:uiPriority="47"/>
-    <w:lsdException w:name="Grid Table 3 Accent 6" w:uiPriority="48"/>
-    <w:lsdException w:name="Grid Table 4 Accent 6" w:uiPriority="49"/>
-    <w:lsdException w:name="Grid Table 5 Dark Accent 6" w:uiPriority="50"/>
-    <w:lsdException w:name="Grid Table 6 Colorful Accent 6" w:uiPriority="51"/>
-    <w:lsdException w:name="Grid Table 7 Colorful Accent 6" w:uiPriority="52"/>
-    <w:lsdException w:name="List Table 1 Light" w:uiPriority="46"/>
-    <w:lsdException w:name="List Table 2" w:uiPriority="47"/>
-    <w:lsdException w:name="List Table 3" w:uiPriority="48"/>
-    <w:lsdException w:name="List Table 4" w:uiPriority="49"/>
-    <w:lsdException w:name="List Table 5 Dark" w:uiPriority="50"/>
-    <w:lsdException w:name="List Table 6 Colorful" w:uiPriority="51"/>
-    <w:lsdException w:name="List Table 7 Colorful" w:uiPriority="52"/>
-    <w:lsdException w:name="List Table 1 Light Accent 1" w:uiPriority="46"/>
-    <w:lsdException w:name="List Table 2 Accent 1" w:uiPriority="47"/>
-    <w:lsdException w:name="List Table 3 Accent 1" w:uiPriority="48"/>
-    <w:lsdException w:name="List Table 4 Accent 1" w:uiPriority="49"/>
-    <w:lsdException w:name="List Table 5 Dark Accent 1" w:uiPriority="50"/>
-    <w:lsdException w:name="List Table 6 Colorful Accent 1" w:uiPriority="51"/>
-    <w:lsdException w:name="List Table 7 Colorful Accent 1" w:uiPriority="52"/>
-    <w:lsdException w:name="List Table 1 Light Accent 2" w:uiPriority="46"/>
-    <w:lsdException w:name="List Table 2 Accent 2" w:uiPriority="47"/>
-    <w:lsdException w:name="List Table 3 Accent 2" w:uiPriority="48"/>
-    <w:lsdException w:name="List Table 4 Accent 2" w:uiPriority="49"/>
-    <w:lsdException w:name="List Table 5 Dark Accent 2" w:uiPriority="50"/>
-    <w:lsdException w:name="List Table 6 Colorful Accent 2" w:uiPriority="51"/>
-    <w:lsdException w:name="List Table 7 Colorful Accent 2" w:uiPriority="52"/>
-    <w:lsdException w:name="List Table 1 Light Accent 3" w:uiPriority="46"/>
-    <w:lsdException w:name="List Table 2 Accent 3" w:uiPriority="47"/>
-    <w:lsdException w:name="List Table 3 Accent 3" w:uiPriority="48"/>
-    <w:lsdException w:name="List Table 4 Accent 3" w:uiPriority="49"/>
-    <w:lsdException w:name="List Table 5 Dark Accent 3" w:uiPriority="50"/>
-    <w:lsdException w:name="List Table 6 Colorful Accent 3" w:uiPriority="51"/>
-    <w:lsdException w:name="List Table 7 Colorful Accent 3" w:uiPriority="52"/>
-    <w:lsdException w:name="List Table 1 Light Accent 4" w:uiPriority="46"/>
-    <w:lsdException w:name="List Table 2 Accent 4" w:uiPriority="47"/>
-    <w:lsdException w:name="List Table 3 Accent 4" w:uiPriority="48"/>
-    <w:lsdException w:name="List Table 4 Accent 4" w:uiPriority="49"/>
-    <w:lsdException w:name="List Table 5 Dark Accent 4" w:uiPriority="50"/>
-    <w:lsdException w:name="List Table 6 Colorful Accent 4" w:uiPriority="51"/>
-    <w:lsdException w:name="List Table 7 Colorful Accent 4" w:uiPriority="52"/>
-    <w:lsdException w:name="List Table 1 Light Accent 5" w:uiPriority="46"/>
-    <w:lsdException w:name="List Table 2 Accent 5" w:uiPriority="47"/>
-    <w:lsdException w:name="List Table 3 Accent 5" w:uiPriority="48"/>
-    <w:lsdException w:name="List Table 4 Accent 5" w:uiPriority="49"/>
-    <w:lsdException w:name="List Table 5 Dark Accent 5" w:uiPriority="50"/>
-    <w:lsdException w:name="List Table 6 Colorful Accent 5" w:uiPriority="51"/>
-    <w:lsdException w:name="List Table 7 Colorful Accent 5" w:uiPriority="52"/>
-    <w:lsdException w:name="List Table 1 Light Accent 6" w:uiPriority="46"/>
-    <w:lsdException w:name="List Table 2 Accent 6" w:uiPriority="47"/>
-    <w:lsdException w:name="List Table 3 Accent 6" w:uiPriority="48"/>
-    <w:lsdException w:name="List Table 4 Accent 6" w:uiPriority="49"/>
-    <w:lsdException w:name="List Table 5 Dark Accent 6" w:uiPriority="50"/>
-    <w:lsdException w:name="List Table 6 Colorful Accent 6" w:uiPriority="51"/>
-    <w:lsdException w:name="List Table 7 Colorful Accent 6" w:uiPriority="52"/>
+  <w:latentStyles w:defLockedState="0" w:defUIPriority="99" w:defSemiHidden="1" w:defUnhideWhenUsed="1" w:defQFormat="0" w:count="267">
+    <w:lsdException w:name="Normal" w:semiHidden="0" w:uiPriority="0" w:unhideWhenUsed="0" w:qFormat="1"/>
+    <w:lsdException w:name="heading 1" w:semiHidden="0" w:uiPriority="9" w:unhideWhenUsed="0" w:qFormat="1"/>
+    <w:lsdException w:name="heading 2" w:uiPriority="9" w:qFormat="1"/>
+    <w:lsdException w:name="heading 3" w:uiPriority="9" w:qFormat="1"/>
+    <w:lsdException w:name="heading 4" w:uiPriority="9" w:qFormat="1"/>
+    <w:lsdException w:name="heading 5" w:uiPriority="9" w:qFormat="1"/>
+    <w:lsdException w:name="heading 6" w:uiPriority="9" w:qFormat="1"/>
+    <w:lsdException w:name="heading 7" w:uiPriority="9" w:qFormat="1"/>
+    <w:lsdException w:name="heading 8" w:uiPriority="9" w:qFormat="1"/>
+    <w:lsdException w:name="heading 9" w:uiPriority="9" w:qFormat="1"/>
+    <w:lsdException w:name="toc 1" w:uiPriority="39"/>
+    <w:lsdException w:name="toc 2" w:uiPriority="39"/>
+    <w:lsdException w:name="toc 3" w:uiPriority="39"/>
+    <w:lsdException w:name="toc 4" w:uiPriority="39"/>
+    <w:lsdException w:name="toc 5" w:uiPriority="39"/>
+    <w:lsdException w:name="toc 6" w:uiPriority="39"/>
+    <w:lsdException w:name="toc 7" w:uiPriority="39"/>
+    <w:lsdException w:name="toc 8" w:uiPriority="39"/>
+    <w:lsdException w:name="toc 9" w:uiPriority="39"/>
+    <w:lsdException w:name="caption" w:uiPriority="35" w:qFormat="1"/>
+    <w:lsdException w:name="Title" w:semiHidden="0" w:uiPriority="10" w:unhideWhenUsed="0" w:qFormat="1"/>
+    <w:lsdException w:name="Default Paragraph Font" w:uiPriority="1"/>
+    <w:lsdException w:name="Subtitle" w:semiHidden="0" w:uiPriority="11" w:unhideWhenUsed="0" w:qFormat="1"/>
+    <w:lsdException w:name="Strong" w:semiHidden="0" w:uiPriority="22" w:unhideWhenUsed="0" w:qFormat="1"/>
+    <w:lsdException w:name="Emphasis" w:semiHidden="0" w:uiPriority="20" w:unhideWhenUsed="0" w:qFormat="1"/>
+    <w:lsdException w:name="Table Grid" w:semiHidden="0" w:uiPriority="59" w:unhideWhenUsed="0"/>
+    <w:lsdException w:name="Placeholder Text" w:unhideWhenUsed="0"/>
+    <w:lsdException w:name="No Spacing" w:semiHidden="0" w:uiPriority="1" w:unhideWhenUsed="0" w:qFormat="1"/>
+    <w:lsdException w:name="Light Shading" w:semiHidden="0" w:uiPriority="60" w:unhideWhenUsed="0"/>
+    <w:lsdException w:name="Light List" w:semiHidden="0" w:uiPriority="61" w:unhideWhenUsed="0"/>
+    <w:lsdException w:name="Light Grid" w:semiHidden="0" w:uiPriority="62" w:unhideWhenUsed="0"/>
+    <w:lsdException w:name="Medium Shading 1" w:semiHidden="0" w:uiPriority="63" w:unhideWhenUsed="0"/>
+    <w:lsdException w:name="Medium Shading 2" w:semiHidden="0" w:uiPriority="64" w:unhideWhenUsed="0"/>
+    <w:lsdException w:name="Medium List 1" w:semiHidden="0" w:uiPriority="65" w:unhideWhenUsed="0"/>
+    <w:lsdException w:name="Medium List 2" w:semiHidden="0" w:uiPriority="66" w:unhideWhenUsed="0"/>
+    <w:lsdException w:name="Medium Grid 1" w:semiHidden="0" w:uiPriority="67" w:unhideWhenUsed="0"/>
+    <w:lsdException w:name="Medium Grid 2" w:semiHidden="0" w:uiPriority="68" w:unhideWhenUsed="0"/>
+    <w:lsdException w:name="Medium Grid 3" w:semiHidden="0" w:uiPriority="69" w:unhideWhenUsed="0"/>
+    <w:lsdException w:name="Dark List" w:semiHidden="0" w:uiPriority="70" w:unhideWhenUsed="0"/>
+    <w:lsdException w:name="Colorful Shading" w:semiHidden="0" w:uiPriority="71" w:unhideWhenUsed="0"/>
+    <w:lsdException w:name="Colorful List" w:semiHidden="0" w:uiPriority="72" w:unhideWhenUsed="0"/>
+    <w:lsdException w:name="Colorful Grid" w:semiHidden="0" w:uiPriority="73" w:unhideWhenUsed="0"/>
+    <w:lsdException w:name="Light Shading Accent 1" w:semiHidden="0" w:uiPriority="60" w:unhideWhenUsed="0"/>
+    <w:lsdException w:name="Light List Accent 1" w:semiHidden="0" w:uiPriority="61" w:unhideWhenUsed="0"/>
+    <w:lsdException w:name="Light Grid Accent 1" w:semiHidden="0" w:uiPriority="62" w:unhideWhenUsed="0"/>
+    <w:lsdException w:name="Medium Shading 1 Accent 1" w:semiHidden="0" w:uiPriority="63" w:unhideWhenUsed="0"/>
+    <w:lsdException w:name="Medium Shading 2 Accent 1" w:semiHidden="0" w:uiPriority="64" w:unhideWhenUsed="0"/>
+    <w:lsdException w:name="Medium List 1 Accent 1" w:semiHidden="0" w:uiPriority="65" w:unhideWhenUsed="0"/>
+    <w:lsdException w:name="Revision" w:unhideWhenUsed="0"/>
+    <w:lsdException w:name="List Paragraph" w:semiHidden="0" w:uiPriority="34" w:unhideWhenUsed="0" w:qFormat="1"/>
+    <w:lsdException w:name="Quote" w:semiHidden="0" w:uiPriority="29" w:unhideWhenUsed="0" w:qFormat="1"/>
+    <w:lsdException w:name="Intense Quote" w:semiHidden="0" w:uiPriority="30" w:unhideWhenUsed="0" w:qFormat="1"/>
+    <w:lsdException w:name="Medium List 2 Accent 1" w:semiHidden="0" w:uiPriority="66" w:unhideWhenUsed="0"/>
+    <w:lsdException w:name="Medium Grid 1 Accent 1" w:semiHidden="0" w:uiPriority="67" w:unhideWhenUsed="0"/>
+    <w:lsdException w:name="Medium Grid 2 Accent 1" w:semiHidden="0" w:uiPriority="68" w:unhideWhenUsed="0"/>
+    <w:lsdException w:name="Medium Grid 3 Accent 1" w:semiHidden="0" w:uiPriority="69" w:unhideWhenUsed="0"/>
+    <w:lsdException w:name="Dark List Accent 1" w:semiHidden="0" w:uiPriority="70" w:unhideWhenUsed="0"/>
+    <w:lsdException w:name="Colorful Shading Accent 1" w:semiHidden="0" w:uiPriority="71" w:unhideWhenUsed="0"/>
+    <w:lsdException w:name="Colorful List Accent 1" w:semiHidden="0" w:uiPriority="72" w:unhideWhenUsed="0"/>
+    <w:lsdException w:name="Colorful Grid Accent 1" w:semiHidden="0" w:uiPriority="73" w:unhideWhenUsed="0"/>
+    <w:lsdException w:name="Light Shading Accent 2" w:semiHidden="0" w:uiPriority="60" w:unhideWhenUsed="0"/>
+    <w:lsdException w:name="Light List Accent 2" w:semiHidden="0" w:uiPriority="61" w:unhideWhenUsed="0"/>
+    <w:lsdException w:name="Light Grid Accent 2" w:semiHidden="0" w:uiPriority="62" w:unhideWhenUsed="0"/>
+    <w:lsdException w:name="Medium Shading 1 Accent 2" w:semiHidden="0" w:uiPriority="63" w:unhideWhenUsed="0"/>
+    <w:lsdException w:name="Medium Shading 2 Accent 2" w:semiHidden="0" w:uiPriority="64" w:unhideWhenUsed="0"/>
+    <w:lsdException w:name="Medium List 1 Accent 2" w:semiHidden="0" w:uiPriority="65" w:unhideWhenUsed="0"/>
+    <w:lsdException w:name="Medium List 2 Accent 2" w:semiHidden="0" w:uiPriority="66" w:unhideWhenUsed="0"/>
+    <w:lsdException w:name="Medium Grid 1 Accent 2" w:semiHidden="0" w:uiPriority="67" w:unhideWhenUsed="0"/>
+    <w:lsdException w:name="Medium Grid 2 Accent 2" w:semiHidden="0" w:uiPriority="68" w:unhideWhenUsed="0"/>
+    <w:lsdException w:name="Medium Grid 3 Accent 2" w:semiHidden="0" w:uiPriority="69" w:unhideWhenUsed="0"/>
+    <w:lsdException w:name="Dark List Accent 2" w:semiHidden="0" w:uiPriority="70" w:unhideWhenUsed="0"/>
+    <w:lsdException w:name="Colorful Shading Accent 2" w:semiHidden="0" w:uiPriority="71" w:unhideWhenUsed="0"/>
+    <w:lsdException w:name="Colorful List Accent 2" w:semiHidden="0" w:uiPriority="72" w:unhideWhenUsed="0"/>
+    <w:lsdException w:name="Colorful Grid Accent 2" w:semiHidden="0" w:uiPriority="73" w:unhideWhenUsed="0"/>
+    <w:lsdException w:name="Light Shading Accent 3" w:semiHidden="0" w:uiPriority="60" w:unhideWhenUsed="0"/>
+    <w:lsdException w:name="Light List Accent 3" w:semiHidden="0" w:uiPriority="61" w:unhideWhenUsed="0"/>
+    <w:lsdException w:name="Light Grid Accent 3" w:semiHidden="0" w:uiPriority="62" w:unhideWhenUsed="0"/>
+    <w:lsdException w:name="Medium Shading 1 Accent 3" w:semiHidden="0" w:uiPriority="63" w:unhideWhenUsed="0"/>
+    <w:lsdException w:name="Medium Shading 2 Accent 3" w:semiHidden="0" w:uiPriority="64" w:unhideWhenUsed="0"/>
+    <w:lsdException w:name="Medium List 1 Accent 3" w:semiHidden="0" w:uiPriority="65" w:unhideWhenUsed="0"/>
+    <w:lsdException w:name="Medium List 2 Accent 3" w:semiHidden="0" w:uiPriority="66" w:unhideWhenUsed="0"/>
+    <w:lsdException w:name="Medium Grid 1 Accent 3" w:semiHidden="0" w:uiPriority="67" w:unhideWhenUsed="0"/>
+    <w:lsdException w:name="Medium Grid 2 Accent 3" w:semiHidden="0" w:uiPriority="68" w:unhideWhenUsed="0"/>
+    <w:lsdException w:name="Medium Grid 3 Accent 3" w:semiHidden="0" w:uiPriority="69" w:unhideWhenUsed="0"/>
+    <w:lsdException w:name="Dark List Accent 3" w:semiHidden="0" w:uiPriority="70" w:unhideWhenUsed="0"/>
+    <w:lsdException w:name="Colorful Shading Accent 3" w:semiHidden="0" w:uiPriority="71" w:unhideWhenUsed="0"/>
+    <w:lsdException w:name="Colorful List Accent 3" w:semiHidden="0" w:uiPriority="72" w:unhideWhenUsed="0"/>
+    <w:lsdException w:name="Colorful Grid Accent 3" w:semiHidden="0" w:uiPriority="73" w:unhideWhenUsed="0"/>
+    <w:lsdException w:name="Light Shading Accent 4" w:semiHidden="0" w:uiPriority="60" w:unhideWhenUsed="0"/>
+    <w:lsdException w:name="Light List Accent 4" w:semiHidden="0" w:uiPriority="61" w:unhideWhenUsed="0"/>
+    <w:lsdException w:name="Light Grid Accent 4" w:semiHidden="0" w:uiPriority="62" w:unhideWhenUsed="0"/>
+    <w:lsdException w:name="Medium Shading 1 Accent 4" w:semiHidden="0" w:uiPriority="63" w:unhideWhenUsed="0"/>
+    <w:lsdException w:name="Medium Shading 2 Accent 4" w:semiHidden="0" w:uiPriority="64" w:unhideWhenUsed="0"/>
+    <w:lsdException w:name="Medium List 1 Accent 4" w:semiHidden="0" w:uiPriority="65" w:unhideWhenUsed="0"/>
+    <w:lsdException w:name="Medium List 2 Accent 4" w:semiHidden="0" w:uiPriority="66" w:unhideWhenUsed="0"/>
+    <w:lsdException w:name="Medium Grid 1 Accent 4" w:semiHidden="0" w:uiPriority="67" w:unhideWhenUsed="0"/>
+    <w:lsdException w:name="Medium Grid 2 Accent 4" w:semiHidden="0" w:uiPriority="68" w:unhideWhenUsed="0"/>
+    <w:lsdException w:name="Medium Grid 3 Accent 4" w:semiHidden="0" w:uiPriority="69" w:unhideWhenUsed="0"/>
+    <w:lsdException w:name="Dark List Accent 4" w:semiHidden="0" w:uiPriority="70" w:unhideWhenUsed="0"/>
+    <w:lsdException w:name="Colorful Shading Accent 4" w:semiHidden="0" w:uiPriority="71" w:unhideWhenUsed="0"/>
+    <w:lsdException w:name="Colorful List Accent 4" w:semiHidden="0" w:uiPriority="72" w:unhideWhenUsed="0"/>
+    <w:lsdException w:name="Colorful Grid Accent 4" w:semiHidden="0" w:uiPriority="73" w:unhideWhenUsed="0"/>
+    <w:lsdException w:name="Light Shading Accent 5" w:semiHidden="0" w:uiPriority="60" w:unhideWhenUsed="0"/>
+    <w:lsdException w:name="Light List Accent 5" w:semiHidden="0" w:uiPriority="61" w:unhideWhenUsed="0"/>
+    <w:lsdException w:name="Light Grid Accent 5" w:semiHidden="0" w:uiPriority="62" w:unhideWhenUsed="0"/>
+    <w:lsdException w:name="Medium Shading 1 Accent 5" w:semiHidden="0" w:uiPriority="63" w:unhideWhenUsed="0"/>
+    <w:lsdException w:name="Medium Shading 2 Accent 5" w:semiHidden="0" w:uiPriority="64" w:unhideWhenUsed="0"/>
+    <w:lsdException w:name="Medium List 1 Accent 5" w:semiHidden="0" w:uiPriority="65" w:unhideWhenUsed="0"/>
+    <w:lsdException w:name="Medium List 2 Accent 5" w:semiHidden="0" w:uiPriority="66" w:unhideWhenUsed="0"/>
+    <w:lsdException w:name="Medium Grid 1 Accent 5" w:semiHidden="0" w:uiPriority="67" w:unhideWhenUsed="0"/>
+    <w:lsdException w:name="Medium Grid 2 Accent 5" w:semiHidden="0" w:uiPriority="68" w:unhideWhenUsed="0"/>
+    <w:lsdException w:name="Medium Grid 3 Accent 5" w:semiHidden="0" w:uiPriority="69" w:unhideWhenUsed="0"/>
+    <w:lsdException w:name="Dark List Accent 5" w:semiHidden="0" w:uiPriority="70" w:unhideWhenUsed="0"/>
+    <w:lsdException w:name="Colorful Shading Accent 5" w:semiHidden="0" w:uiPriority="71" w:unhideWhenUsed="0"/>
+    <w:lsdException w:name="Colorful List Accent 5" w:semiHidden="0" w:uiPriority="72" w:unhideWhenUsed="0"/>
+    <w:lsdException w:name="Colorful Grid Accent 5" w:semiHidden="0" w:uiPriority="73" w:unhideWhenUsed="0"/>
+    <w:lsdException w:name="Light Shading Accent 6" w:semiHidden="0" w:uiPriority="60" w:unhideWhenUsed="0"/>
+    <w:lsdException w:name="Light List Accent 6" w:semiHidden="0" w:uiPriority="61" w:unhideWhenUsed="0"/>
+    <w:lsdException w:name="Light Grid Accent 6" w:semiHidden="0" w:uiPriority="62" w:unhideWhenUsed="0"/>
+    <w:lsdException w:name="Medium Shading 1 Accent 6" w:semiHidden="0" w:uiPriority="63" w:unhideWhenUsed="0"/>
+    <w:lsdException w:name="Medium Shading 2 Accent 6" w:semiHidden="0" w:uiPriority="64" w:unhideWhenUsed="0"/>
+    <w:lsdException w:name="Medium List 1 Accent 6" w:semiHidden="0" w:uiPriority="65" w:unhideWhenUsed="0"/>
+    <w:lsdException w:name="Medium List 2 Accent 6" w:semiHidden="0" w:uiPriority="66" w:unhideWhenUsed="0"/>
+    <w:lsdException w:name="Medium Grid 1 Accent 6" w:semiHidden="0" w:uiPriority="67" w:unhideWhenUsed="0"/>
+    <w:lsdException w:name="Medium Grid 2 Accent 6" w:semiHidden="0" w:uiPriority="68" w:unhideWhenUsed="0"/>
+    <w:lsdException w:name="Medium Grid 3 Accent 6" w:semiHidden="0" w:uiPriority="69" w:unhideWhenUsed="0"/>
+    <w:lsdException w:name="Dark List Accent 6" w:semiHidden="0" w:uiPriority="70" w:unhideWhenUsed="0"/>
+    <w:lsdException w:name="Colorful Shading Accent 6" w:semiHidden="0" w:uiPriority="71" w:unhideWhenUsed="0"/>
+    <w:lsdException w:name="Colorful List Accent 6" w:semiHidden="0" w:uiPriority="72" w:unhideWhenUsed="0"/>
+    <w:lsdException w:name="Colorful Grid Accent 6" w:semiHidden="0" w:uiPriority="73" w:unhideWhenUsed="0"/>
+    <w:lsdException w:name="Subtle Emphasis" w:semiHidden="0" w:uiPriority="19" w:unhideWhenUsed="0" w:qFormat="1"/>
+    <w:lsdException w:name="Intense Emphasis" w:semiHidden="0" w:uiPriority="21" w:unhideWhenUsed="0" w:qFormat="1"/>
+    <w:lsdException w:name="Subtle Reference" w:semiHidden="0" w:uiPriority="31" w:unhideWhenUsed="0" w:qFormat="1"/>
+    <w:lsdException w:name="Intense Reference" w:semiHidden="0" w:uiPriority="32" w:unhideWhenUsed="0" w:qFormat="1"/>
+    <w:lsdException w:name="Book Title" w:semiHidden="0" w:uiPriority="33" w:unhideWhenUsed="0" w:qFormat="1"/>
+    <w:lsdException w:name="Bibliography" w:uiPriority="37"/>
+    <w:lsdException w:name="TOC Heading" w:uiPriority="39" w:qFormat="1"/>
   </w:latentStyles>
   <w:style w:type="paragraph" w:default="1" w:styleId="Normal">
     <w:name w:val="Normal"/>
@@ -5203,8 +4931,198 @@
 </w:styles>
 </file>
 
+<file path=word/glossary/stylesWithEffects.xml><?xml version="1.0" encoding="utf-8"?>
+<w:styles xmlns:wpc="http://schemas.microsoft.com/office/word/2010/wordprocessingCanvas" xmlns:mc="http://schemas.openxmlformats.org/markup-compatibility/2006" xmlns:o="urn:schemas-microsoft-com:office:office" xmlns:r="http://schemas.openxmlformats.org/officeDocument/2006/relationships" xmlns:m="http://schemas.openxmlformats.org/officeDocument/2006/math" xmlns:v="urn:schemas-microsoft-com:vml" xmlns:wp14="http://schemas.microsoft.com/office/word/2010/wordprocessingDrawing" xmlns:wp="http://schemas.openxmlformats.org/drawingml/2006/wordprocessingDrawing" xmlns:w10="urn:schemas-microsoft-com:office:word" xmlns:w="http://schemas.openxmlformats.org/wordprocessingml/2006/main" xmlns:w14="http://schemas.microsoft.com/office/word/2010/wordml" xmlns:wpg="http://schemas.microsoft.com/office/word/2010/wordprocessingGroup" xmlns:wpi="http://schemas.microsoft.com/office/word/2010/wordprocessingInk" xmlns:wne="http://schemas.microsoft.com/office/word/2006/wordml" xmlns:wps="http://schemas.microsoft.com/office/word/2010/wordprocessingShape" mc:Ignorable="w14 wp14">
+  <w:docDefaults>
+    <w:rPrDefault>
+      <w:rPr>
+        <w:rFonts w:asciiTheme="minorHAnsi" w:eastAsiaTheme="minorEastAsia" w:hAnsiTheme="minorHAnsi" w:cstheme="minorBidi"/>
+        <w:sz w:val="22"/>
+        <w:szCs w:val="22"/>
+        <w:lang w:val="en-US" w:eastAsia="zh-CN" w:bidi="ar-SA"/>
+      </w:rPr>
+    </w:rPrDefault>
+    <w:pPrDefault>
+      <w:pPr>
+        <w:spacing w:after="200" w:line="276" w:lineRule="auto"/>
+      </w:pPr>
+    </w:pPrDefault>
+  </w:docDefaults>
+  <w:latentStyles w:defLockedState="0" w:defUIPriority="99" w:defSemiHidden="1" w:defUnhideWhenUsed="1" w:defQFormat="0" w:count="267">
+    <w:lsdException w:name="Normal" w:semiHidden="0" w:uiPriority="0" w:unhideWhenUsed="0" w:qFormat="1"/>
+    <w:lsdException w:name="heading 1" w:semiHidden="0" w:uiPriority="9" w:unhideWhenUsed="0" w:qFormat="1"/>
+    <w:lsdException w:name="heading 2" w:uiPriority="9" w:qFormat="1"/>
+    <w:lsdException w:name="heading 3" w:uiPriority="9" w:qFormat="1"/>
+    <w:lsdException w:name="heading 4" w:uiPriority="9" w:qFormat="1"/>
+    <w:lsdException w:name="heading 5" w:uiPriority="9" w:qFormat="1"/>
+    <w:lsdException w:name="heading 6" w:uiPriority="9" w:qFormat="1"/>
+    <w:lsdException w:name="heading 7" w:uiPriority="9" w:qFormat="1"/>
+    <w:lsdException w:name="heading 8" w:uiPriority="9" w:qFormat="1"/>
+    <w:lsdException w:name="heading 9" w:uiPriority="9" w:qFormat="1"/>
+    <w:lsdException w:name="toc 1" w:uiPriority="39"/>
+    <w:lsdException w:name="toc 2" w:uiPriority="39"/>
+    <w:lsdException w:name="toc 3" w:uiPriority="39"/>
+    <w:lsdException w:name="toc 4" w:uiPriority="39"/>
+    <w:lsdException w:name="toc 5" w:uiPriority="39"/>
+    <w:lsdException w:name="toc 6" w:uiPriority="39"/>
+    <w:lsdException w:name="toc 7" w:uiPriority="39"/>
+    <w:lsdException w:name="toc 8" w:uiPriority="39"/>
+    <w:lsdException w:name="toc 9" w:uiPriority="39"/>
+    <w:lsdException w:name="caption" w:uiPriority="35" w:qFormat="1"/>
+    <w:lsdException w:name="Title" w:semiHidden="0" w:uiPriority="10" w:unhideWhenUsed="0" w:qFormat="1"/>
+    <w:lsdException w:name="Default Paragraph Font" w:uiPriority="1"/>
+    <w:lsdException w:name="Subtitle" w:semiHidden="0" w:uiPriority="11" w:unhideWhenUsed="0" w:qFormat="1"/>
+    <w:lsdException w:name="Strong" w:semiHidden="0" w:uiPriority="22" w:unhideWhenUsed="0" w:qFormat="1"/>
+    <w:lsdException w:name="Emphasis" w:semiHidden="0" w:uiPriority="20" w:unhideWhenUsed="0" w:qFormat="1"/>
+    <w:lsdException w:name="Table Grid" w:semiHidden="0" w:uiPriority="59" w:unhideWhenUsed="0"/>
+    <w:lsdException w:name="Placeholder Text" w:unhideWhenUsed="0"/>
+    <w:lsdException w:name="No Spacing" w:semiHidden="0" w:uiPriority="1" w:unhideWhenUsed="0" w:qFormat="1"/>
+    <w:lsdException w:name="Light Shading" w:semiHidden="0" w:uiPriority="60" w:unhideWhenUsed="0"/>
+    <w:lsdException w:name="Light List" w:semiHidden="0" w:uiPriority="61" w:unhideWhenUsed="0"/>
+    <w:lsdException w:name="Light Grid" w:semiHidden="0" w:uiPriority="62" w:unhideWhenUsed="0"/>
+    <w:lsdException w:name="Medium Shading 1" w:semiHidden="0" w:uiPriority="63" w:unhideWhenUsed="0"/>
+    <w:lsdException w:name="Medium Shading 2" w:semiHidden="0" w:uiPriority="64" w:unhideWhenUsed="0"/>
+    <w:lsdException w:name="Medium List 1" w:semiHidden="0" w:uiPriority="65" w:unhideWhenUsed="0"/>
+    <w:lsdException w:name="Medium List 2" w:semiHidden="0" w:uiPriority="66" w:unhideWhenUsed="0"/>
+    <w:lsdException w:name="Medium Grid 1" w:semiHidden="0" w:uiPriority="67" w:unhideWhenUsed="0"/>
+    <w:lsdException w:name="Medium Grid 2" w:semiHidden="0" w:uiPriority="68" w:unhideWhenUsed="0"/>
+    <w:lsdException w:name="Medium Grid 3" w:semiHidden="0" w:uiPriority="69" w:unhideWhenUsed="0"/>
+    <w:lsdException w:name="Dark List" w:semiHidden="0" w:uiPriority="70" w:unhideWhenUsed="0"/>
+    <w:lsdException w:name="Colorful Shading" w:semiHidden="0" w:uiPriority="71" w:unhideWhenUsed="0"/>
+    <w:lsdException w:name="Colorful List" w:semiHidden="0" w:uiPriority="72" w:unhideWhenUsed="0"/>
+    <w:lsdException w:name="Colorful Grid" w:semiHidden="0" w:uiPriority="73" w:unhideWhenUsed="0"/>
+    <w:lsdException w:name="Light Shading Accent 1" w:semiHidden="0" w:uiPriority="60" w:unhideWhenUsed="0"/>
+    <w:lsdException w:name="Light List Accent 1" w:semiHidden="0" w:uiPriority="61" w:unhideWhenUsed="0"/>
+    <w:lsdException w:name="Light Grid Accent 1" w:semiHidden="0" w:uiPriority="62" w:unhideWhenUsed="0"/>
+    <w:lsdException w:name="Medium Shading 1 Accent 1" w:semiHidden="0" w:uiPriority="63" w:unhideWhenUsed="0"/>
+    <w:lsdException w:name="Medium Shading 2 Accent 1" w:semiHidden="0" w:uiPriority="64" w:unhideWhenUsed="0"/>
+    <w:lsdException w:name="Medium List 1 Accent 1" w:semiHidden="0" w:uiPriority="65" w:unhideWhenUsed="0"/>
+    <w:lsdException w:name="Revision" w:unhideWhenUsed="0"/>
+    <w:lsdException w:name="List Paragraph" w:semiHidden="0" w:uiPriority="34" w:unhideWhenUsed="0" w:qFormat="1"/>
+    <w:lsdException w:name="Quote" w:semiHidden="0" w:uiPriority="29" w:unhideWhenUsed="0" w:qFormat="1"/>
+    <w:lsdException w:name="Intense Quote" w:semiHidden="0" w:uiPriority="30" w:unhideWhenUsed="0" w:qFormat="1"/>
+    <w:lsdException w:name="Medium List 2 Accent 1" w:semiHidden="0" w:uiPriority="66" w:unhideWhenUsed="0"/>
+    <w:lsdException w:name="Medium Grid 1 Accent 1" w:semiHidden="0" w:uiPriority="67" w:unhideWhenUsed="0"/>
+    <w:lsdException w:name="Medium Grid 2 Accent 1" w:semiHidden="0" w:uiPriority="68" w:unhideWhenUsed="0"/>
+    <w:lsdException w:name="Medium Grid 3 Accent 1" w:semiHidden="0" w:uiPriority="69" w:unhideWhenUsed="0"/>
+    <w:lsdException w:name="Dark List Accent 1" w:semiHidden="0" w:uiPriority="70" w:unhideWhenUsed="0"/>
+    <w:lsdException w:name="Colorful Shading Accent 1" w:semiHidden="0" w:uiPriority="71" w:unhideWhenUsed="0"/>
+    <w:lsdException w:name="Colorful List Accent 1" w:semiHidden="0" w:uiPriority="72" w:unhideWhenUsed="0"/>
+    <w:lsdException w:name="Colorful Grid Accent 1" w:semiHidden="0" w:uiPriority="73" w:unhideWhenUsed="0"/>
+    <w:lsdException w:name="Light Shading Accent 2" w:semiHidden="0" w:uiPriority="60" w:unhideWhenUsed="0"/>
+    <w:lsdException w:name="Light List Accent 2" w:semiHidden="0" w:uiPriority="61" w:unhideWhenUsed="0"/>
+    <w:lsdException w:name="Light Grid Accent 2" w:semiHidden="0" w:uiPriority="62" w:unhideWhenUsed="0"/>
+    <w:lsdException w:name="Medium Shading 1 Accent 2" w:semiHidden="0" w:uiPriority="63" w:unhideWhenUsed="0"/>
+    <w:lsdException w:name="Medium Shading 2 Accent 2" w:semiHidden="0" w:uiPriority="64" w:unhideWhenUsed="0"/>
+    <w:lsdException w:name="Medium List 1 Accent 2" w:semiHidden="0" w:uiPriority="65" w:unhideWhenUsed="0"/>
+    <w:lsdException w:name="Medium List 2 Accent 2" w:semiHidden="0" w:uiPriority="66" w:unhideWhenUsed="0"/>
+    <w:lsdException w:name="Medium Grid 1 Accent 2" w:semiHidden="0" w:uiPriority="67" w:unhideWhenUsed="0"/>
+    <w:lsdException w:name="Medium Grid 2 Accent 2" w:semiHidden="0" w:uiPriority="68" w:unhideWhenUsed="0"/>
+    <w:lsdException w:name="Medium Grid 3 Accent 2" w:semiHidden="0" w:uiPriority="69" w:unhideWhenUsed="0"/>
+    <w:lsdException w:name="Dark List Accent 2" w:semiHidden="0" w:uiPriority="70" w:unhideWhenUsed="0"/>
+    <w:lsdException w:name="Colorful Shading Accent 2" w:semiHidden="0" w:uiPriority="71" w:unhideWhenUsed="0"/>
+    <w:lsdException w:name="Colorful List Accent 2" w:semiHidden="0" w:uiPriority="72" w:unhideWhenUsed="0"/>
+    <w:lsdException w:name="Colorful Grid Accent 2" w:semiHidden="0" w:uiPriority="73" w:unhideWhenUsed="0"/>
+    <w:lsdException w:name="Light Shading Accent 3" w:semiHidden="0" w:uiPriority="60" w:unhideWhenUsed="0"/>
+    <w:lsdException w:name="Light List Accent 3" w:semiHidden="0" w:uiPriority="61" w:unhideWhenUsed="0"/>
+    <w:lsdException w:name="Light Grid Accent 3" w:semiHidden="0" w:uiPriority="62" w:unhideWhenUsed="0"/>
+    <w:lsdException w:name="Medium Shading 1 Accent 3" w:semiHidden="0" w:uiPriority="63" w:unhideWhenUsed="0"/>
+    <w:lsdException w:name="Medium Shading 2 Accent 3" w:semiHidden="0" w:uiPriority="64" w:unhideWhenUsed="0"/>
+    <w:lsdException w:name="Medium List 1 Accent 3" w:semiHidden="0" w:uiPriority="65" w:unhideWhenUsed="0"/>
+    <w:lsdException w:name="Medium List 2 Accent 3" w:semiHidden="0" w:uiPriority="66" w:unhideWhenUsed="0"/>
+    <w:lsdException w:name="Medium Grid 1 Accent 3" w:semiHidden="0" w:uiPriority="67" w:unhideWhenUsed="0"/>
+    <w:lsdException w:name="Medium Grid 2 Accent 3" w:semiHidden="0" w:uiPriority="68" w:unhideWhenUsed="0"/>
+    <w:lsdException w:name="Medium Grid 3 Accent 3" w:semiHidden="0" w:uiPriority="69" w:unhideWhenUsed="0"/>
+    <w:lsdException w:name="Dark List Accent 3" w:semiHidden="0" w:uiPriority="70" w:unhideWhenUsed="0"/>
+    <w:lsdException w:name="Colorful Shading Accent 3" w:semiHidden="0" w:uiPriority="71" w:unhideWhenUsed="0"/>
+    <w:lsdException w:name="Colorful List Accent 3" w:semiHidden="0" w:uiPriority="72" w:unhideWhenUsed="0"/>
+    <w:lsdException w:name="Colorful Grid Accent 3" w:semiHidden="0" w:uiPriority="73" w:unhideWhenUsed="0"/>
+    <w:lsdException w:name="Light Shading Accent 4" w:semiHidden="0" w:uiPriority="60" w:unhideWhenUsed="0"/>
+    <w:lsdException w:name="Light List Accent 4" w:semiHidden="0" w:uiPriority="61" w:unhideWhenUsed="0"/>
+    <w:lsdException w:name="Light Grid Accent 4" w:semiHidden="0" w:uiPriority="62" w:unhideWhenUsed="0"/>
+    <w:lsdException w:name="Medium Shading 1 Accent 4" w:semiHidden="0" w:uiPriority="63" w:unhideWhenUsed="0"/>
+    <w:lsdException w:name="Medium Shading 2 Accent 4" w:semiHidden="0" w:uiPriority="64" w:unhideWhenUsed="0"/>
+    <w:lsdException w:name="Medium List 1 Accent 4" w:semiHidden="0" w:uiPriority="65" w:unhideWhenUsed="0"/>
+    <w:lsdException w:name="Medium List 2 Accent 4" w:semiHidden="0" w:uiPriority="66" w:unhideWhenUsed="0"/>
+    <w:lsdException w:name="Medium Grid 1 Accent 4" w:semiHidden="0" w:uiPriority="67" w:unhideWhenUsed="0"/>
+    <w:lsdException w:name="Medium Grid 2 Accent 4" w:semiHidden="0" w:uiPriority="68" w:unhideWhenUsed="0"/>
+    <w:lsdException w:name="Medium Grid 3 Accent 4" w:semiHidden="0" w:uiPriority="69" w:unhideWhenUsed="0"/>
+    <w:lsdException w:name="Dark List Accent 4" w:semiHidden="0" w:uiPriority="70" w:unhideWhenUsed="0"/>
+    <w:lsdException w:name="Colorful Shading Accent 4" w:semiHidden="0" w:uiPriority="71" w:unhideWhenUsed="0"/>
+    <w:lsdException w:name="Colorful List Accent 4" w:semiHidden="0" w:uiPriority="72" w:unhideWhenUsed="0"/>
+    <w:lsdException w:name="Colorful Grid Accent 4" w:semiHidden="0" w:uiPriority="73" w:unhideWhenUsed="0"/>
+    <w:lsdException w:name="Light Shading Accent 5" w:semiHidden="0" w:uiPriority="60" w:unhideWhenUsed="0"/>
+    <w:lsdException w:name="Light List Accent 5" w:semiHidden="0" w:uiPriority="61" w:unhideWhenUsed="0"/>
+    <w:lsdException w:name="Light Grid Accent 5" w:semiHidden="0" w:uiPriority="62" w:unhideWhenUsed="0"/>
+    <w:lsdException w:name="Medium Shading 1 Accent 5" w:semiHidden="0" w:uiPriority="63" w:unhideWhenUsed="0"/>
+    <w:lsdException w:name="Medium Shading 2 Accent 5" w:semiHidden="0" w:uiPriority="64" w:unhideWhenUsed="0"/>
+    <w:lsdException w:name="Medium List 1 Accent 5" w:semiHidden="0" w:uiPriority="65" w:unhideWhenUsed="0"/>
+    <w:lsdException w:name="Medium List 2 Accent 5" w:semiHidden="0" w:uiPriority="66" w:unhideWhenUsed="0"/>
+    <w:lsdException w:name="Medium Grid 1 Accent 5" w:semiHidden="0" w:uiPriority="67" w:unhideWhenUsed="0"/>
+    <w:lsdException w:name="Medium Grid 2 Accent 5" w:semiHidden="0" w:uiPriority="68" w:unhideWhenUsed="0"/>
+    <w:lsdException w:name="Medium Grid 3 Accent 5" w:semiHidden="0" w:uiPriority="69" w:unhideWhenUsed="0"/>
+    <w:lsdException w:name="Dark List Accent 5" w:semiHidden="0" w:uiPriority="70" w:unhideWhenUsed="0"/>
+    <w:lsdException w:name="Colorful Shading Accent 5" w:semiHidden="0" w:uiPriority="71" w:unhideWhenUsed="0"/>
+    <w:lsdException w:name="Colorful List Accent 5" w:semiHidden="0" w:uiPriority="72" w:unhideWhenUsed="0"/>
+    <w:lsdException w:name="Colorful Grid Accent 5" w:semiHidden="0" w:uiPriority="73" w:unhideWhenUsed="0"/>
+    <w:lsdException w:name="Light Shading Accent 6" w:semiHidden="0" w:uiPriority="60" w:unhideWhenUsed="0"/>
+    <w:lsdException w:name="Light List Accent 6" w:semiHidden="0" w:uiPriority="61" w:unhideWhenUsed="0"/>
+    <w:lsdException w:name="Light Grid Accent 6" w:semiHidden="0" w:uiPriority="62" w:unhideWhenUsed="0"/>
+    <w:lsdException w:name="Medium Shading 1 Accent 6" w:semiHidden="0" w:uiPriority="63" w:unhideWhenUsed="0"/>
+    <w:lsdException w:name="Medium Shading 2 Accent 6" w:semiHidden="0" w:uiPriority="64" w:unhideWhenUsed="0"/>
+    <w:lsdException w:name="Medium List 1 Accent 6" w:semiHidden="0" w:uiPriority="65" w:unhideWhenUsed="0"/>
+    <w:lsdException w:name="Medium List 2 Accent 6" w:semiHidden="0" w:uiPriority="66" w:unhideWhenUsed="0"/>
+    <w:lsdException w:name="Medium Grid 1 Accent 6" w:semiHidden="0" w:uiPriority="67" w:unhideWhenUsed="0"/>
+    <w:lsdException w:name="Medium Grid 2 Accent 6" w:semiHidden="0" w:uiPriority="68" w:unhideWhenUsed="0"/>
+    <w:lsdException w:name="Medium Grid 3 Accent 6" w:semiHidden="0" w:uiPriority="69" w:unhideWhenUsed="0"/>
+    <w:lsdException w:name="Dark List Accent 6" w:semiHidden="0" w:uiPriority="70" w:unhideWhenUsed="0"/>
+    <w:lsdException w:name="Colorful Shading Accent 6" w:semiHidden="0" w:uiPriority="71" w:unhideWhenUsed="0"/>
+    <w:lsdException w:name="Colorful List Accent 6" w:semiHidden="0" w:uiPriority="72" w:unhideWhenUsed="0"/>
+    <w:lsdException w:name="Colorful Grid Accent 6" w:semiHidden="0" w:uiPriority="73" w:unhideWhenUsed="0"/>
+    <w:lsdException w:name="Subtle Emphasis" w:semiHidden="0" w:uiPriority="19" w:unhideWhenUsed="0" w:qFormat="1"/>
+    <w:lsdException w:name="Intense Emphasis" w:semiHidden="0" w:uiPriority="21" w:unhideWhenUsed="0" w:qFormat="1"/>
+    <w:lsdException w:name="Subtle Reference" w:semiHidden="0" w:uiPriority="31" w:unhideWhenUsed="0" w:qFormat="1"/>
+    <w:lsdException w:name="Intense Reference" w:semiHidden="0" w:uiPriority="32" w:unhideWhenUsed="0" w:qFormat="1"/>
+    <w:lsdException w:name="Book Title" w:semiHidden="0" w:uiPriority="33" w:unhideWhenUsed="0" w:qFormat="1"/>
+    <w:lsdException w:name="Bibliography" w:uiPriority="37"/>
+    <w:lsdException w:name="TOC Heading" w:uiPriority="39" w:qFormat="1"/>
+  </w:latentStyles>
+  <w:style w:type="paragraph" w:default="1" w:styleId="Normal">
+    <w:name w:val="Normal"/>
+    <w:qFormat/>
+  </w:style>
+  <w:style w:type="character" w:default="1" w:styleId="DefaultParagraphFont">
+    <w:name w:val="Default Paragraph Font"/>
+    <w:uiPriority w:val="1"/>
+    <w:semiHidden/>
+    <w:unhideWhenUsed/>
+  </w:style>
+  <w:style w:type="table" w:default="1" w:styleId="TableNormal">
+    <w:name w:val="Normal Table"/>
+    <w:uiPriority w:val="99"/>
+    <w:semiHidden/>
+    <w:unhideWhenUsed/>
+    <w:tblPr>
+      <w:tblInd w:w="0" w:type="dxa"/>
+      <w:tblCellMar>
+        <w:top w:w="0" w:type="dxa"/>
+        <w:left w:w="108" w:type="dxa"/>
+        <w:bottom w:w="0" w:type="dxa"/>
+        <w:right w:w="108" w:type="dxa"/>
+      </w:tblCellMar>
+    </w:tblPr>
+  </w:style>
+  <w:style w:type="numbering" w:default="1" w:styleId="NoList">
+    <w:name w:val="No List"/>
+    <w:uiPriority w:val="99"/>
+    <w:semiHidden/>
+    <w:unhideWhenUsed/>
+  </w:style>
+</w:styles>
+</file>
+
 <file path=word/glossary/webSettings.xml><?xml version="1.0" encoding="utf-8"?>
-<w:webSettings xmlns:mc="http://schemas.openxmlformats.org/markup-compatibility/2006" xmlns:r="http://schemas.openxmlformats.org/officeDocument/2006/relationships" xmlns:w="http://schemas.openxmlformats.org/wordprocessingml/2006/main" xmlns:w14="http://schemas.microsoft.com/office/word/2010/wordml" xmlns:w15="http://schemas.microsoft.com/office/word/2012/wordml" mc:Ignorable="w14 w15">
+<w:webSettings xmlns:mc="http://schemas.openxmlformats.org/markup-compatibility/2006" xmlns:r="http://schemas.openxmlformats.org/officeDocument/2006/relationships" xmlns:w="http://schemas.openxmlformats.org/wordprocessingml/2006/main" xmlns:w14="http://schemas.microsoft.com/office/word/2010/wordml" mc:Ignorable="w14">
   <w:optimizeForBrowser/>
   <w:allowPNG/>
   <w:pixelsPerInch w:val="120"/>

</xml_diff>